<commit_message>
EFas gauging stations (315) added
</commit_message>
<xml_diff>
--- a/calib_stations/calib-station_docu.docx
+++ b/calib_stations/calib-station_docu.docx
@@ -2,10 +2,7 @@
 <file path=word/document.xml><?xml version="1.0" encoding="utf-8"?>
 <w:document xmlns:wpc="http://schemas.microsoft.com/office/word/2010/wordprocessingCanvas" xmlns:cx="http://schemas.microsoft.com/office/drawing/2014/chartex" xmlns:cx1="http://schemas.microsoft.com/office/drawing/2015/9/8/chartex" xmlns:cx2="http://schemas.microsoft.com/office/drawing/2015/10/21/chartex" xmlns:cx3="http://schemas.microsoft.com/office/drawing/2016/5/9/chartex" xmlns:cx4="http://schemas.microsoft.com/office/drawing/2016/5/10/chartex" xmlns:cx5="http://schemas.microsoft.com/office/drawing/2016/5/11/chartex" xmlns:cx6="http://schemas.microsoft.com/office/drawing/2016/5/12/chartex" xmlns:cx7="http://schemas.microsoft.com/office/drawing/2016/5/13/chartex" xmlns:cx8="http://schemas.microsoft.com/office/drawing/2016/5/14/chartex" xmlns:mc="http://schemas.openxmlformats.org/markup-compatibility/2006" xmlns:aink="http://schemas.microsoft.com/office/drawing/2016/ink" xmlns:am3d="http://schemas.microsoft.com/office/drawing/2017/model3d" xmlns:o="urn:schemas-microsoft-com:office:office" xmlns:oel="http://schemas.microsoft.com/office/2019/extlst" xmlns:r="http://schemas.openxmlformats.org/officeDocument/2006/relationships" xmlns:m="http://schemas.openxmlformats.org/officeDocument/2006/math" xmlns:v="urn:schemas-microsoft-com:vml" xmlns:wp14="http://schemas.microsoft.com/office/word/2010/wordprocessingDrawing" xmlns:wp="http://schemas.openxmlformats.org/drawingml/2006/wordprocessingDrawing" xmlns:w10="urn:schemas-microsoft-com:office:word" xmlns:w="http://schemas.openxmlformats.org/wordprocessingml/2006/main" xmlns:w14="http://schemas.microsoft.com/office/word/2010/wordml" xmlns:w15="http://schemas.microsoft.com/office/word/2012/wordml" xmlns:w16cex="http://schemas.microsoft.com/office/word/2018/wordml/cex" xmlns:w16cid="http://schemas.microsoft.com/office/word/2016/wordml/cid" xmlns:w16="http://schemas.microsoft.com/office/word/2018/wordml" xmlns:w16sdtdh="http://schemas.microsoft.com/office/word/2020/wordml/sdtdatahash" xmlns:w16se="http://schemas.microsoft.com/office/word/2015/wordml/symex" xmlns:wpg="http://schemas.microsoft.com/office/word/2010/wordprocessingGroup" xmlns:wpi="http://schemas.microsoft.com/office/word/2010/wordprocessingInk" xmlns:wne="http://schemas.microsoft.com/office/word/2006/wordml" xmlns:wps="http://schemas.microsoft.com/office/word/2010/wordprocessingShape" mc:Ignorable="w14 w15 w16se w16cid w16 w16cex w16sdtdh wp14">
   <w:body>
-    <w:p>
-      <w:bookmarkStart w:id="0" w:name="_GoBack"/>
-      <w:bookmarkEnd w:id="0"/>
-    </w:p>
+    <w:p/>
     <w:p/>
     <w:p>
       <w:r>
@@ -37,13 +34,7 @@
     <w:p/>
     <w:p>
       <w:r>
-        <w:t>EU-Hydro (</w:t>
-      </w:r>
-      <w:r>
-        <w:t>Copernicus Land Monitoring Service</w:t>
-      </w:r>
-      <w:r>
-        <w:t>)</w:t>
+        <w:t>EU-Hydro (Copernicus Land Monitoring Service)</w:t>
       </w:r>
     </w:p>
     <w:p>
@@ -419,15 +410,7 @@
           <w:bCs/>
           <w:color w:val="008080"/>
         </w:rPr>
-        <w:t>metastation_45.txt</w:t>
-      </w:r>
-      <w:r>
-        <w:rPr>
-          <w:b/>
-          <w:bCs/>
-          <w:color w:val="008080"/>
-        </w:rPr>
-        <w:t xml:space="preserve"> + high resolution location and upstream area</w:t>
+        <w:t>metastation_45.txt + high resolution location and upstream area</w:t>
       </w:r>
     </w:p>
     <w:p>
@@ -668,37 +651,42 @@
           <w:bCs/>
           <w:color w:val="008080"/>
         </w:rPr>
-        <w:t>lofas_Merit_2</w:t>
-      </w:r>
-      <w:r>
+        <w:t xml:space="preserve">lofas_Merit_2corr.txt (manual corrected output from </w:t>
+      </w:r>
+      <w:r>
+        <w:t>1_findMeritcoord.py</w:t>
+      </w:r>
+      <w:r>
+        <w:t>)</w:t>
+      </w:r>
+    </w:p>
+    <w:p>
+      <w:pPr>
+        <w:pStyle w:val="HTMLPreformatted"/>
+        <w:shd w:val="clear" w:color="auto" w:fill="FFFFFF"/>
         <w:rPr>
           <w:b/>
           <w:bCs/>
           <w:color w:val="008080"/>
         </w:rPr>
-        <w:t>corr</w:t>
-      </w:r>
+      </w:pPr>
+      <w:proofErr w:type="spellStart"/>
       <w:r>
         <w:rPr>
           <w:b/>
           <w:bCs/>
           <w:color w:val="008080"/>
         </w:rPr>
-        <w:t>.txt</w:t>
-      </w:r>
+        <w:t>danube_fd.tif</w:t>
+      </w:r>
+      <w:proofErr w:type="spellEnd"/>
       <w:r>
         <w:rPr>
           <w:b/>
           <w:bCs/>
           <w:color w:val="008080"/>
         </w:rPr>
-        <w:t xml:space="preserve"> (manual corrected output from </w:t>
-      </w:r>
-      <w:r>
-        <w:t>1_findMeritcoord.py</w:t>
-      </w:r>
-      <w:r>
-        <w:t>)</w:t>
+        <w:t xml:space="preserve"> (3 arcsec river network)</w:t>
       </w:r>
     </w:p>
     <w:p>
@@ -711,43 +699,43 @@
           <w:color w:val="008080"/>
         </w:rPr>
       </w:pPr>
-      <w:proofErr w:type="spellStart"/>
       <w:r>
         <w:rPr>
           <w:b/>
           <w:bCs/>
           <w:color w:val="008080"/>
         </w:rPr>
-        <w:t>danube_fd.tif</w:t>
-      </w:r>
-      <w:proofErr w:type="spellEnd"/>
-      <w:r>
+        <w:lastRenderedPageBreak/>
+        <w:t>Output:</w:t>
+      </w:r>
+    </w:p>
+    <w:p>
+      <w:pPr>
+        <w:pStyle w:val="HTMLPreformatted"/>
+        <w:shd w:val="clear" w:color="auto" w:fill="FFFFFF"/>
         <w:rPr>
           <w:b/>
           <w:bCs/>
           <w:color w:val="008080"/>
         </w:rPr>
-        <w:t xml:space="preserve"> (3 arcsec river network)</w:t>
-      </w:r>
-    </w:p>
-    <w:p>
-      <w:pPr>
-        <w:pStyle w:val="HTMLPreformatted"/>
-        <w:shd w:val="clear" w:color="auto" w:fill="FFFFFF"/>
+      </w:pPr>
+      <w:proofErr w:type="gramStart"/>
+      <w:r>
         <w:rPr>
           <w:b/>
           <w:bCs/>
           <w:color w:val="008080"/>
         </w:rPr>
-      </w:pPr>
+        <w:t>..</w:t>
+      </w:r>
+      <w:proofErr w:type="gramEnd"/>
       <w:r>
         <w:rPr>
           <w:b/>
           <w:bCs/>
           <w:color w:val="008080"/>
         </w:rPr>
-        <w:lastRenderedPageBreak/>
-        <w:t>Output:</w:t>
+        <w:t>/shape_glofas_3sec/  3 arcsec shape file of station basin</w:t>
       </w:r>
     </w:p>
     <w:p>
@@ -760,87 +748,51 @@
           <w:color w:val="008080"/>
         </w:rPr>
       </w:pPr>
-      <w:proofErr w:type="gramStart"/>
-      <w:r>
+    </w:p>
+    <w:p>
+      <w:pPr>
+        <w:pStyle w:val="HTMLPreformatted"/>
+        <w:shd w:val="clear" w:color="auto" w:fill="FFFFFF"/>
         <w:rPr>
           <w:b/>
           <w:bCs/>
           <w:color w:val="008080"/>
         </w:rPr>
-        <w:t>..</w:t>
-      </w:r>
-      <w:proofErr w:type="gramEnd"/>
-      <w:r>
+      </w:pPr>
+    </w:p>
+    <w:p>
+      <w:pPr>
+        <w:pStyle w:val="HTMLPreformatted"/>
+        <w:shd w:val="clear" w:color="auto" w:fill="FFFFFF"/>
         <w:rPr>
           <w:b/>
           <w:bCs/>
           <w:color w:val="008080"/>
         </w:rPr>
-        <w:t>/shape_glofas_3sec/</w:t>
-      </w:r>
-      <w:r>
+      </w:pPr>
+    </w:p>
+    <w:p>
+      <w:pPr>
+        <w:pStyle w:val="HTMLPreformatted"/>
+        <w:shd w:val="clear" w:color="auto" w:fill="FFFFFF"/>
         <w:rPr>
           <w:b/>
           <w:bCs/>
           <w:color w:val="008080"/>
         </w:rPr>
-        <w:t xml:space="preserve">  3 arcsec shape file of station basin</w:t>
-      </w:r>
+      </w:pPr>
     </w:p>
     <w:p>
       <w:pPr>
         <w:pStyle w:val="HTMLPreformatted"/>
         <w:shd w:val="clear" w:color="auto" w:fill="FFFFFF"/>
         <w:rPr>
-          <w:b/>
-          <w:bCs/>
-          <w:color w:val="008080"/>
-        </w:rPr>
-      </w:pPr>
-    </w:p>
-    <w:p>
-      <w:pPr>
-        <w:pStyle w:val="HTMLPreformatted"/>
-        <w:shd w:val="clear" w:color="auto" w:fill="FFFFFF"/>
-        <w:rPr>
-          <w:b/>
-          <w:bCs/>
-          <w:color w:val="008080"/>
-        </w:rPr>
-      </w:pPr>
-    </w:p>
-    <w:p>
-      <w:pPr>
-        <w:pStyle w:val="HTMLPreformatted"/>
-        <w:shd w:val="clear" w:color="auto" w:fill="FFFFFF"/>
-        <w:rPr>
-          <w:b/>
-          <w:bCs/>
-          <w:color w:val="008080"/>
-        </w:rPr>
-      </w:pPr>
-    </w:p>
-    <w:p>
-      <w:pPr>
-        <w:pStyle w:val="HTMLPreformatted"/>
-        <w:shd w:val="clear" w:color="auto" w:fill="FFFFFF"/>
-        <w:rPr>
-          <w:b/>
-          <w:bCs/>
-          <w:color w:val="008080"/>
-        </w:rPr>
-      </w:pPr>
-    </w:p>
-    <w:p>
-      <w:pPr>
-        <w:pStyle w:val="HTMLPreformatted"/>
-        <w:shd w:val="clear" w:color="auto" w:fill="FFFFFF"/>
-        <w:rPr>
-          <w:color w:val="000000"/>
-        </w:rPr>
-      </w:pPr>
-      <w:r>
-        <w:rPr>
+          <w:color w:val="000000"/>
+        </w:rPr>
+      </w:pPr>
+      <w:r>
+        <w:rPr>
+          <w:noProof/>
           <w:color w:val="000000"/>
         </w:rPr>
         <w:drawing>
@@ -940,8 +892,11 @@
         </w:rPr>
       </w:pPr>
       <w:r>
+        <w:rPr>
+          <w:noProof/>
+        </w:rPr>
         <w:drawing>
-          <wp:anchor distT="0" distB="0" distL="114300" distR="114300" simplePos="0" relativeHeight="251658240" behindDoc="0" locked="0" layoutInCell="1" allowOverlap="1" wp14:anchorId="65A51A09" wp14:editId="4D9EFCFC">
+          <wp:anchor distT="0" distB="0" distL="114300" distR="114300" simplePos="0" relativeHeight="251658240" behindDoc="0" locked="0" layoutInCell="1" allowOverlap="1" wp14:anchorId="65A51A09" wp14:editId="232D663F">
             <wp:simplePos x="0" y="0"/>
             <wp:positionH relativeFrom="column">
               <wp:posOffset>2604977</wp:posOffset>
@@ -1075,7 +1030,7 @@
           </mc:Choice>
           <mc:Fallback>
             <w:pict>
-              <v:oval w14:anchorId="4139C8DC" id="Oval 4" o:spid="_x0000_s1026" style="position:absolute;margin-left:77.85pt;margin-top:168.25pt;width:16.75pt;height:15.9pt;z-index:251659264;visibility:visible;mso-wrap-style:square;mso-wrap-distance-left:9pt;mso-wrap-distance-top:0;mso-wrap-distance-right:9pt;mso-wrap-distance-bottom:0;mso-position-horizontal:absolute;mso-position-horizontal-relative:text;mso-position-vertical:absolute;mso-position-vertical-relative:text;v-text-anchor:middle" o:gfxdata="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" filled="f" strokecolor="red" strokeweight="1pt">
+              <v:oval w14:anchorId="544D8842" id="Oval 4" o:spid="_x0000_s1026" style="position:absolute;margin-left:77.85pt;margin-top:168.25pt;width:16.75pt;height:15.9pt;z-index:251659264;visibility:visible;mso-wrap-style:square;mso-wrap-distance-left:9pt;mso-wrap-distance-top:0;mso-wrap-distance-right:9pt;mso-wrap-distance-bottom:0;mso-position-horizontal:absolute;mso-position-horizontal-relative:text;mso-position-vertical:absolute;mso-position-vertical-relative:text;v-text-anchor:middle" o:gfxdata="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" filled="f" strokecolor="red" strokeweight="1pt">
                 <v:stroke joinstyle="miter"/>
               </v:oval>
             </w:pict>
@@ -1084,6 +1039,7 @@
       </w:r>
       <w:r>
         <w:rPr>
+          <w:noProof/>
           <w:color w:val="000000"/>
         </w:rPr>
         <w:drawing>
@@ -1155,7 +1111,92 @@
         <w:t>Station 517</w:t>
       </w:r>
     </w:p>
-    <w:p/>
+    <w:p>
+      <w:r>
+        <w:rPr>
+          <w:noProof/>
+        </w:rPr>
+        <w:lastRenderedPageBreak/>
+        <w:drawing>
+          <wp:inline distT="0" distB="0" distL="0" distR="0" wp14:anchorId="2CD09AAC" wp14:editId="33BFB5A8">
+            <wp:extent cx="5731510" cy="3127375"/>
+            <wp:effectExtent l="0" t="0" r="2540" b="0"/>
+            <wp:docPr id="6" name="Picture 6"/>
+            <wp:cNvGraphicFramePr>
+              <a:graphicFrameLocks xmlns:a="http://schemas.openxmlformats.org/drawingml/2006/main" noChangeAspect="1"/>
+            </wp:cNvGraphicFramePr>
+            <a:graphic xmlns:a="http://schemas.openxmlformats.org/drawingml/2006/main">
+              <a:graphicData uri="http://schemas.openxmlformats.org/drawingml/2006/picture">
+                <pic:pic xmlns:pic="http://schemas.openxmlformats.org/drawingml/2006/picture">
+                  <pic:nvPicPr>
+                    <pic:cNvPr id="1" name=""/>
+                    <pic:cNvPicPr/>
+                  </pic:nvPicPr>
+                  <pic:blipFill>
+                    <a:blip r:embed="rId11"/>
+                    <a:stretch>
+                      <a:fillRect/>
+                    </a:stretch>
+                  </pic:blipFill>
+                  <pic:spPr>
+                    <a:xfrm>
+                      <a:off x="0" y="0"/>
+                      <a:ext cx="5731510" cy="3127375"/>
+                    </a:xfrm>
+                    <a:prstGeom prst="rect">
+                      <a:avLst/>
+                    </a:prstGeom>
+                  </pic:spPr>
+                </pic:pic>
+              </a:graphicData>
+            </a:graphic>
+          </wp:inline>
+        </w:drawing>
+      </w:r>
+    </w:p>
+    <w:p/>
+    <w:p>
+      <w:r>
+        <w:rPr>
+          <w:noProof/>
+        </w:rPr>
+        <w:drawing>
+          <wp:inline distT="0" distB="0" distL="0" distR="0" wp14:anchorId="5918310E" wp14:editId="53EDFBAD">
+            <wp:extent cx="2987749" cy="2722605"/>
+            <wp:effectExtent l="0" t="0" r="3175" b="1905"/>
+            <wp:docPr id="5" name="Picture 5"/>
+            <wp:cNvGraphicFramePr>
+              <a:graphicFrameLocks xmlns:a="http://schemas.openxmlformats.org/drawingml/2006/main" noChangeAspect="1"/>
+            </wp:cNvGraphicFramePr>
+            <a:graphic xmlns:a="http://schemas.openxmlformats.org/drawingml/2006/main">
+              <a:graphicData uri="http://schemas.openxmlformats.org/drawingml/2006/picture">
+                <pic:pic xmlns:pic="http://schemas.openxmlformats.org/drawingml/2006/picture">
+                  <pic:nvPicPr>
+                    <pic:cNvPr id="1" name=""/>
+                    <pic:cNvPicPr/>
+                  </pic:nvPicPr>
+                  <pic:blipFill>
+                    <a:blip r:embed="rId12"/>
+                    <a:stretch>
+                      <a:fillRect/>
+                    </a:stretch>
+                  </pic:blipFill>
+                  <pic:spPr>
+                    <a:xfrm>
+                      <a:off x="0" y="0"/>
+                      <a:ext cx="2991432" cy="2725961"/>
+                    </a:xfrm>
+                    <a:prstGeom prst="rect">
+                      <a:avLst/>
+                    </a:prstGeom>
+                  </pic:spPr>
+                </pic:pic>
+              </a:graphicData>
+            </a:graphic>
+          </wp:inline>
+        </w:drawing>
+      </w:r>
+    </w:p>
     <w:p>
       <w:pPr>
         <w:pStyle w:val="HTMLPreformatted"/>
@@ -1199,7 +1240,243 @@
     <w:p/>
     <w:p/>
     <w:p/>
-    <w:p/>
+    <w:p>
+      <w:r>
+        <w:br w:type="page"/>
+      </w:r>
+    </w:p>
+    <w:p>
+      <w:r>
+        <w:lastRenderedPageBreak/>
+        <w:t>EFAS</w:t>
+      </w:r>
+    </w:p>
+    <w:p/>
+    <w:p/>
+    <w:p>
+      <w:r>
+        <w:t>Bekes 660</w:t>
+      </w:r>
+    </w:p>
+    <w:p/>
+    <w:p/>
+    <w:p>
+      <w:r>
+        <w:drawing>
+          <wp:inline distT="0" distB="0" distL="0" distR="0" wp14:anchorId="5A91F524" wp14:editId="07093E50">
+            <wp:extent cx="3709035" cy="2039810"/>
+            <wp:effectExtent l="0" t="0" r="5715" b="0"/>
+            <wp:docPr id="7" name="Picture 7"/>
+            <wp:cNvGraphicFramePr>
+              <a:graphicFrameLocks xmlns:a="http://schemas.openxmlformats.org/drawingml/2006/main" noChangeAspect="1"/>
+            </wp:cNvGraphicFramePr>
+            <a:graphic xmlns:a="http://schemas.openxmlformats.org/drawingml/2006/main">
+              <a:graphicData uri="http://schemas.openxmlformats.org/drawingml/2006/picture">
+                <pic:pic xmlns:pic="http://schemas.openxmlformats.org/drawingml/2006/picture">
+                  <pic:nvPicPr>
+                    <pic:cNvPr id="1" name=""/>
+                    <pic:cNvPicPr/>
+                  </pic:nvPicPr>
+                  <pic:blipFill rotWithShape="1">
+                    <a:blip r:embed="rId13"/>
+                    <a:srcRect l="5296" b="27576"/>
+                    <a:stretch/>
+                  </pic:blipFill>
+                  <pic:spPr bwMode="auto">
+                    <a:xfrm>
+                      <a:off x="0" y="0"/>
+                      <a:ext cx="3755247" cy="2065224"/>
+                    </a:xfrm>
+                    <a:prstGeom prst="rect">
+                      <a:avLst/>
+                    </a:prstGeom>
+                    <a:ln>
+                      <a:noFill/>
+                    </a:ln>
+                    <a:extLst>
+                      <a:ext uri="{53640926-AAD7-44D8-BBD7-CCE9431645EC}">
+                        <a14:shadowObscured xmlns:a14="http://schemas.microsoft.com/office/drawing/2010/main"/>
+                      </a:ext>
+                    </a:extLst>
+                  </pic:spPr>
+                </pic:pic>
+              </a:graphicData>
+            </a:graphic>
+          </wp:inline>
+        </w:drawing>
+      </w:r>
+      <w:r>
+        <w:drawing>
+          <wp:inline distT="0" distB="0" distL="0" distR="0" wp14:anchorId="103D17BD" wp14:editId="2EF9291E">
+            <wp:extent cx="3615055" cy="2352629"/>
+            <wp:effectExtent l="0" t="0" r="4445" b="0"/>
+            <wp:docPr id="8" name="Picture 8"/>
+            <wp:cNvGraphicFramePr>
+              <a:graphicFrameLocks xmlns:a="http://schemas.openxmlformats.org/drawingml/2006/main" noChangeAspect="1"/>
+            </wp:cNvGraphicFramePr>
+            <a:graphic xmlns:a="http://schemas.openxmlformats.org/drawingml/2006/main">
+              <a:graphicData uri="http://schemas.openxmlformats.org/drawingml/2006/picture">
+                <pic:pic xmlns:pic="http://schemas.openxmlformats.org/drawingml/2006/picture">
+                  <pic:nvPicPr>
+                    <pic:cNvPr id="1" name=""/>
+                    <pic:cNvPicPr/>
+                  </pic:nvPicPr>
+                  <pic:blipFill>
+                    <a:blip r:embed="rId14"/>
+                    <a:stretch>
+                      <a:fillRect/>
+                    </a:stretch>
+                  </pic:blipFill>
+                  <pic:spPr>
+                    <a:xfrm>
+                      <a:off x="0" y="0"/>
+                      <a:ext cx="3625357" cy="2359334"/>
+                    </a:xfrm>
+                    <a:prstGeom prst="rect">
+                      <a:avLst/>
+                    </a:prstGeom>
+                  </pic:spPr>
+                </pic:pic>
+              </a:graphicData>
+            </a:graphic>
+          </wp:inline>
+        </w:drawing>
+      </w:r>
+    </w:p>
+    <w:p>
+      <w:r>
+        <w:drawing>
+          <wp:inline distT="0" distB="0" distL="0" distR="0" wp14:anchorId="08940846" wp14:editId="3DB61A29">
+            <wp:extent cx="3709543" cy="1977656"/>
+            <wp:effectExtent l="0" t="0" r="5715" b="3810"/>
+            <wp:docPr id="9" name="Picture 9"/>
+            <wp:cNvGraphicFramePr>
+              <a:graphicFrameLocks xmlns:a="http://schemas.openxmlformats.org/drawingml/2006/main" noChangeAspect="1"/>
+            </wp:cNvGraphicFramePr>
+            <a:graphic xmlns:a="http://schemas.openxmlformats.org/drawingml/2006/main">
+              <a:graphicData uri="http://schemas.openxmlformats.org/drawingml/2006/picture">
+                <pic:pic xmlns:pic="http://schemas.openxmlformats.org/drawingml/2006/picture">
+                  <pic:nvPicPr>
+                    <pic:cNvPr id="1" name=""/>
+                    <pic:cNvPicPr/>
+                  </pic:nvPicPr>
+                  <pic:blipFill>
+                    <a:blip r:embed="rId15"/>
+                    <a:stretch>
+                      <a:fillRect/>
+                    </a:stretch>
+                  </pic:blipFill>
+                  <pic:spPr>
+                    <a:xfrm>
+                      <a:off x="0" y="0"/>
+                      <a:ext cx="3715777" cy="1980979"/>
+                    </a:xfrm>
+                    <a:prstGeom prst="rect">
+                      <a:avLst/>
+                    </a:prstGeom>
+                  </pic:spPr>
+                </pic:pic>
+              </a:graphicData>
+            </a:graphic>
+          </wp:inline>
+        </w:drawing>
+      </w:r>
+    </w:p>
+    <w:p/>
+    <w:p/>
+    <w:p/>
+    <w:p>
+      <w:r>
+        <w:br w:type="page"/>
+      </w:r>
+    </w:p>
+    <w:p>
+      <w:r>
+        <w:lastRenderedPageBreak/>
+        <w:t xml:space="preserve">263 </w:t>
+      </w:r>
+    </w:p>
+    <w:p/>
+    <w:p>
+      <w:r>
+        <w:drawing>
+          <wp:inline distT="0" distB="0" distL="0" distR="0" wp14:anchorId="15E8EA27" wp14:editId="2E76CA05">
+            <wp:extent cx="5731510" cy="3354070"/>
+            <wp:effectExtent l="0" t="0" r="2540" b="0"/>
+            <wp:docPr id="10" name="Picture 10"/>
+            <wp:cNvGraphicFramePr>
+              <a:graphicFrameLocks xmlns:a="http://schemas.openxmlformats.org/drawingml/2006/main" noChangeAspect="1"/>
+            </wp:cNvGraphicFramePr>
+            <a:graphic xmlns:a="http://schemas.openxmlformats.org/drawingml/2006/main">
+              <a:graphicData uri="http://schemas.openxmlformats.org/drawingml/2006/picture">
+                <pic:pic xmlns:pic="http://schemas.openxmlformats.org/drawingml/2006/picture">
+                  <pic:nvPicPr>
+                    <pic:cNvPr id="1" name=""/>
+                    <pic:cNvPicPr/>
+                  </pic:nvPicPr>
+                  <pic:blipFill>
+                    <a:blip r:embed="rId16"/>
+                    <a:stretch>
+                      <a:fillRect/>
+                    </a:stretch>
+                  </pic:blipFill>
+                  <pic:spPr>
+                    <a:xfrm>
+                      <a:off x="0" y="0"/>
+                      <a:ext cx="5731510" cy="3354070"/>
+                    </a:xfrm>
+                    <a:prstGeom prst="rect">
+                      <a:avLst/>
+                    </a:prstGeom>
+                  </pic:spPr>
+                </pic:pic>
+              </a:graphicData>
+            </a:graphic>
+          </wp:inline>
+        </w:drawing>
+      </w:r>
+    </w:p>
+    <w:p/>
+    <w:p/>
+    <w:p>
+      <w:r>
+        <w:drawing>
+          <wp:inline distT="0" distB="0" distL="0" distR="0" wp14:anchorId="3395D78E" wp14:editId="59F2BFE7">
+            <wp:extent cx="5731510" cy="2168525"/>
+            <wp:effectExtent l="0" t="0" r="2540" b="3175"/>
+            <wp:docPr id="11" name="Picture 11"/>
+            <wp:cNvGraphicFramePr>
+              <a:graphicFrameLocks xmlns:a="http://schemas.openxmlformats.org/drawingml/2006/main" noChangeAspect="1"/>
+            </wp:cNvGraphicFramePr>
+            <a:graphic xmlns:a="http://schemas.openxmlformats.org/drawingml/2006/main">
+              <a:graphicData uri="http://schemas.openxmlformats.org/drawingml/2006/picture">
+                <pic:pic xmlns:pic="http://schemas.openxmlformats.org/drawingml/2006/picture">
+                  <pic:nvPicPr>
+                    <pic:cNvPr id="1" name=""/>
+                    <pic:cNvPicPr/>
+                  </pic:nvPicPr>
+                  <pic:blipFill>
+                    <a:blip r:embed="rId17"/>
+                    <a:stretch>
+                      <a:fillRect/>
+                    </a:stretch>
+                  </pic:blipFill>
+                  <pic:spPr>
+                    <a:xfrm>
+                      <a:off x="0" y="0"/>
+                      <a:ext cx="5731510" cy="2168525"/>
+                    </a:xfrm>
+                    <a:prstGeom prst="rect">
+                      <a:avLst/>
+                    </a:prstGeom>
+                  </pic:spPr>
+                </pic:pic>
+              </a:graphicData>
+            </a:graphic>
+          </wp:inline>
+        </w:drawing>
+      </w:r>
+    </w:p>
     <w:p/>
     <w:p/>
     <w:p/>
@@ -1234,13 +1511,7 @@
       </w:r>
       <w:proofErr w:type="spellEnd"/>
       <w:r>
-        <w:t xml:space="preserve"> &amp; P.D. Bates A high accuracy map of global terrain elevations</w:t>
-      </w:r>
-      <w:r>
-        <w:t xml:space="preserve"> </w:t>
-      </w:r>
-      <w:r>
-        <w:t xml:space="preserve">Geophysical Research Letters, vol.44, pp.5844-5853, 2017 </w:t>
+        <w:t xml:space="preserve"> &amp; P.D. Bates A high accuracy map of global terrain elevations Geophysical Research Letters, vol.44, pp.5844-5853, 2017 </w:t>
       </w:r>
       <w:proofErr w:type="spellStart"/>
       <w:r>

</xml_diff>

<commit_message>
added information on Budyko calibration
</commit_message>
<xml_diff>
--- a/calib_stations/calib-station_docu.docx
+++ b/calib_stations/calib-station_docu.docx
@@ -2,42 +2,258 @@
 <file path=word/document.xml><?xml version="1.0" encoding="utf-8"?>
 <w:document xmlns:wpc="http://schemas.microsoft.com/office/word/2010/wordprocessingCanvas" xmlns:cx="http://schemas.microsoft.com/office/drawing/2014/chartex" xmlns:cx1="http://schemas.microsoft.com/office/drawing/2015/9/8/chartex" xmlns:cx2="http://schemas.microsoft.com/office/drawing/2015/10/21/chartex" xmlns:cx3="http://schemas.microsoft.com/office/drawing/2016/5/9/chartex" xmlns:cx4="http://schemas.microsoft.com/office/drawing/2016/5/10/chartex" xmlns:cx5="http://schemas.microsoft.com/office/drawing/2016/5/11/chartex" xmlns:cx6="http://schemas.microsoft.com/office/drawing/2016/5/12/chartex" xmlns:cx7="http://schemas.microsoft.com/office/drawing/2016/5/13/chartex" xmlns:cx8="http://schemas.microsoft.com/office/drawing/2016/5/14/chartex" xmlns:mc="http://schemas.openxmlformats.org/markup-compatibility/2006" xmlns:aink="http://schemas.microsoft.com/office/drawing/2016/ink" xmlns:am3d="http://schemas.microsoft.com/office/drawing/2017/model3d" xmlns:o="urn:schemas-microsoft-com:office:office" xmlns:oel="http://schemas.microsoft.com/office/2019/extlst" xmlns:r="http://schemas.openxmlformats.org/officeDocument/2006/relationships" xmlns:m="http://schemas.openxmlformats.org/officeDocument/2006/math" xmlns:v="urn:schemas-microsoft-com:vml" xmlns:wp14="http://schemas.microsoft.com/office/word/2010/wordprocessingDrawing" xmlns:wp="http://schemas.openxmlformats.org/drawingml/2006/wordprocessingDrawing" xmlns:w10="urn:schemas-microsoft-com:office:word" xmlns:w="http://schemas.openxmlformats.org/wordprocessingml/2006/main" xmlns:w14="http://schemas.microsoft.com/office/word/2010/wordml" xmlns:w15="http://schemas.microsoft.com/office/word/2012/wordml" xmlns:w16cex="http://schemas.microsoft.com/office/word/2018/wordml/cex" xmlns:w16cid="http://schemas.microsoft.com/office/word/2016/wordml/cid" xmlns:w16="http://schemas.microsoft.com/office/word/2018/wordml" xmlns:w16sdtdh="http://schemas.microsoft.com/office/word/2020/wordml/sdtdatahash" xmlns:w16se="http://schemas.microsoft.com/office/word/2015/wordml/symex" xmlns:wpg="http://schemas.microsoft.com/office/word/2010/wordprocessingGroup" xmlns:wpi="http://schemas.microsoft.com/office/word/2010/wordprocessingInk" xmlns:wne="http://schemas.microsoft.com/office/word/2006/wordml" xmlns:wps="http://schemas.microsoft.com/office/word/2010/wordprocessingShape" mc:Ignorable="w14 w15 w16se w16cid w16 w16cex w16sdtdh wp14">
   <w:body>
+    <w:p>
+      <w:pPr>
+        <w:rPr>
+          <w:b/>
+          <w:bCs/>
+          <w:sz w:val="28"/>
+          <w:szCs w:val="28"/>
+        </w:rPr>
+      </w:pPr>
+      <w:r>
+        <w:rPr>
+          <w:b/>
+          <w:bCs/>
+          <w:sz w:val="28"/>
+          <w:szCs w:val="28"/>
+        </w:rPr>
+        <w:t>Correction of station location for EFAS and GLOFAS calibration</w:t>
+      </w:r>
+    </w:p>
     <w:p/>
     <w:p>
-      <w:pPr>
-        <w:rPr>
-          <w:b/>
-          <w:bCs/>
-        </w:rPr>
-      </w:pPr>
-      <w:r>
-        <w:rPr>
-          <w:b/>
-          <w:bCs/>
-        </w:rPr>
+      <w:r>
+        <w:t>To</w:t>
+      </w:r>
+      <w:r>
+        <w:t xml:space="preserve"> compare simulated </w:t>
+      </w:r>
+      <w:r>
+        <w:t>and</w:t>
+      </w:r>
+      <w:r>
+        <w:t xml:space="preserve"> observed discharge</w:t>
+      </w:r>
+      <w:r>
+        <w:t>,</w:t>
+      </w:r>
+      <w:r>
+        <w:t xml:space="preserve"> </w:t>
+      </w:r>
+      <w:r>
+        <w:t>g</w:t>
+      </w:r>
+      <w:r>
+        <w:t xml:space="preserve">rid-based hydrological models </w:t>
+      </w:r>
+      <w:r>
+        <w:t>must</w:t>
+      </w:r>
+      <w:r>
+        <w:t xml:space="preserve"> fit</w:t>
+      </w:r>
+      <w:r>
+        <w:t xml:space="preserve"> </w:t>
+      </w:r>
+      <w:r>
+        <w:t>reported station location</w:t>
+      </w:r>
+      <w:r>
+        <w:t>s</w:t>
+      </w:r>
+      <w:r>
+        <w:t xml:space="preserve"> to the </w:t>
+      </w:r>
+      <w:r>
+        <w:t xml:space="preserve">resolution-dependent gridded </w:t>
+      </w:r>
+      <w:r>
+        <w:t>river network</w:t>
+      </w:r>
+      <w:r>
+        <w:t xml:space="preserve">. </w:t>
+      </w:r>
+    </w:p>
+    <w:p>
+      <w:r>
+        <w:t>In most cases this is done by comparing reported basin area for the station vs. upstream area calculated from the river network (LDD). For EFAS and GLOFAS manual correction of station also plays an important factor.</w:t>
+      </w:r>
+    </w:p>
+    <w:p>
+      <w:r>
+        <w:t xml:space="preserve">Here we use </w:t>
+      </w:r>
+      <w:r>
+        <w:t xml:space="preserve">an Intersection over Union ratio approach to selected station locations on a coarser </w:t>
+      </w:r>
+      <w:r>
+        <w:t>grid-scale</w:t>
+      </w:r>
+      <w:r>
+        <w:t xml:space="preserve">, reducing the errors in assigning stations to the </w:t>
+      </w:r>
+      <w:r>
+        <w:t>correct upstream</w:t>
+      </w:r>
+      <w:r>
+        <w:t xml:space="preserve"> basin</w:t>
+      </w:r>
+      <w:r>
+        <w:t xml:space="preserve">. The </w:t>
+      </w:r>
+      <w:proofErr w:type="spellStart"/>
+      <w:r>
+        <w:t>approaqch</w:t>
+      </w:r>
+      <w:proofErr w:type="spellEnd"/>
+      <w:r>
+        <w:t xml:space="preserve"> is explained in the method part and in </w:t>
+      </w:r>
+      <w:r>
+        <w:t>Burek and Smilovic (2023).</w:t>
+      </w:r>
+    </w:p>
+    <w:p/>
+    <w:p>
+      <w:r>
+        <w:t>We put the python programs to run the evaluation on:</w:t>
+      </w:r>
+    </w:p>
+    <w:p>
+      <w:r>
+        <w:t>https://github.com/iiasa/Lisflood_preprocessing/tree/main/calib_stations</w:t>
+      </w:r>
+    </w:p>
+    <w:p/>
+    <w:p>
+      <w:r>
+        <w:t>Datasets to run the programs and the results will be placed on the ECMWF shared diskspace</w:t>
+      </w:r>
+      <w:r>
+        <w:t>.</w:t>
+      </w:r>
+    </w:p>
+    <w:p/>
+    <w:p>
+      <w:r>
+        <w:t xml:space="preserve">For the Danube </w:t>
+      </w:r>
+      <w:proofErr w:type="spellStart"/>
+      <w:r>
+        <w:t>GloFAS</w:t>
+      </w:r>
+      <w:proofErr w:type="spellEnd"/>
+      <w:r>
+        <w:t xml:space="preserve"> </w:t>
+      </w:r>
+      <w:r>
+        <w:t>we looked at 46 stations</w:t>
+      </w:r>
+      <w:r>
+        <w:t xml:space="preserve"> and corrected 24 stations automatically, but only </w:t>
+      </w:r>
+      <w:r>
+        <w:t>6</w:t>
+      </w:r>
+      <w:r>
+        <w:t xml:space="preserve"> with </w:t>
+      </w:r>
+      <w:r>
+        <w:t>relevant</w:t>
+      </w:r>
+      <w:r>
+        <w:t xml:space="preserve"> changes.</w:t>
+      </w:r>
+    </w:p>
+    <w:p>
+      <w:r>
+        <w:t xml:space="preserve">For the Danube </w:t>
+      </w:r>
+      <w:r>
+        <w:t xml:space="preserve">EFAS </w:t>
+      </w:r>
+      <w:r>
+        <w:t xml:space="preserve">we looked at </w:t>
+      </w:r>
+      <w:r>
+        <w:t>315</w:t>
+      </w:r>
+      <w:r>
+        <w:t xml:space="preserve"> stations and corrected </w:t>
+      </w:r>
+      <w:r>
+        <w:t>84</w:t>
+      </w:r>
+      <w:r>
+        <w:t xml:space="preserve"> stations, but only </w:t>
+      </w:r>
+      <w:r>
+        <w:t>9</w:t>
+      </w:r>
+      <w:r>
+        <w:t xml:space="preserve"> with </w:t>
+      </w:r>
+      <w:r>
+        <w:t>relevant</w:t>
+      </w:r>
+      <w:r>
+        <w:t xml:space="preserve"> changes.</w:t>
+      </w:r>
+    </w:p>
+    <w:p>
+      <w:r>
+        <w:t>The small number of major corrections reflects the already high quality for station selection processes due to several rounds of EFA/</w:t>
+      </w:r>
+      <w:proofErr w:type="spellStart"/>
+      <w:r>
+        <w:t>Glofas</w:t>
+      </w:r>
+      <w:proofErr w:type="spellEnd"/>
+      <w:r>
+        <w:t xml:space="preserve"> calibrations.</w:t>
+      </w:r>
+    </w:p>
+    <w:p/>
+    <w:p/>
+    <w:p/>
+    <w:p/>
+    <w:p/>
+    <w:p>
+      <w:pPr>
+        <w:rPr>
+          <w:b/>
+          <w:bCs/>
+        </w:rPr>
+      </w:pPr>
+      <w:r>
+        <w:rPr>
+          <w:b/>
+          <w:bCs/>
+        </w:rPr>
+        <w:br w:type="page"/>
+      </w:r>
+    </w:p>
+    <w:p>
+      <w:pPr>
+        <w:rPr>
+          <w:b/>
+          <w:bCs/>
+        </w:rPr>
+      </w:pPr>
+      <w:r>
+        <w:rPr>
+          <w:b/>
+          <w:bCs/>
+        </w:rPr>
+        <w:lastRenderedPageBreak/>
         <w:t>Method</w:t>
       </w:r>
     </w:p>
     <w:p/>
     <w:p>
       <w:r>
-        <w:t xml:space="preserve">The method </w:t>
-      </w:r>
-      <w:proofErr w:type="gramStart"/>
-      <w:r>
-        <w:t>is explained</w:t>
-      </w:r>
-      <w:proofErr w:type="gramEnd"/>
-      <w:r>
-        <w:t xml:space="preserve"> in detail in Burek and Smilovic (2023). An outline </w:t>
-      </w:r>
-      <w:proofErr w:type="gramStart"/>
-      <w:r>
-        <w:t>is given</w:t>
-      </w:r>
-      <w:proofErr w:type="gramEnd"/>
-      <w:r>
-        <w:t xml:space="preserve"> here:</w:t>
+        <w:t>The method is explained in detail in Burek and Smilovic (2023). An outline is given here:</w:t>
       </w:r>
     </w:p>
     <w:p>
@@ -49,27 +265,13 @@
         </w:numPr>
       </w:pPr>
       <w:r>
-        <w:t xml:space="preserve">The station is allocated to a high resolution (3 arcsec) flow direction grid. </w:t>
-      </w:r>
-      <w:proofErr w:type="gramStart"/>
-      <w:r>
-        <w:t xml:space="preserve">The </w:t>
-      </w:r>
-      <w:r>
-        <w:t>automatic station allocation,</w:t>
-      </w:r>
-      <w:proofErr w:type="gramEnd"/>
-      <w:r>
-        <w:t xml:space="preserve"> follow</w:t>
-      </w:r>
-      <w:r>
-        <w:t>s</w:t>
-      </w:r>
-      <w:r>
-        <w:t xml:space="preserve"> the protocol of Lehner (2012)</w:t>
-      </w:r>
-      <w:r>
-        <w:t>.</w:t>
+        <w:t>The station is allocated to a high</w:t>
+      </w:r>
+      <w:r>
+        <w:t>-</w:t>
+      </w:r>
+      <w:r>
+        <w:t>res (3 arcsec) flow direction grid. The automatic station allocation follows the protocol of Lehner (2012).</w:t>
       </w:r>
     </w:p>
     <w:p>
@@ -81,23 +283,13 @@
         </w:numPr>
       </w:pPr>
       <w:r>
-        <w:t xml:space="preserve">Each station will have corresponding coordinates on the </w:t>
-      </w:r>
-      <w:proofErr w:type="gramStart"/>
-      <w:r>
-        <w:t>high-res</w:t>
-      </w:r>
-      <w:proofErr w:type="gramEnd"/>
-      <w:r>
-        <w:t xml:space="preserve"> </w:t>
-      </w:r>
-      <w:proofErr w:type="spellStart"/>
-      <w:r>
-        <w:t>flowdirection</w:t>
-      </w:r>
-      <w:proofErr w:type="spellEnd"/>
-      <w:r>
-        <w:t xml:space="preserve"> grid.</w:t>
+        <w:t>Each station will have corresponding coordinates on the high-res flow</w:t>
+      </w:r>
+      <w:r>
+        <w:t>-</w:t>
+      </w:r>
+      <w:r>
+        <w:t>direction grid.</w:t>
       </w:r>
     </w:p>
     <w:p>
@@ -109,13 +301,17 @@
         </w:numPr>
       </w:pPr>
       <w:r>
-        <w:t xml:space="preserve">With the station coordinates and the high-res flow direction, we derive a shapefile of the station </w:t>
-      </w:r>
-      <w:proofErr w:type="gramStart"/>
-      <w:r>
-        <w:t>basin</w:t>
-      </w:r>
-      <w:proofErr w:type="gramEnd"/>
+        <w:t>With the station coordinates and the high-res flow</w:t>
+      </w:r>
+      <w:r>
+        <w:t>-</w:t>
+      </w:r>
+      <w:r>
+        <w:t>direction, we derive a shapefile of the station basin</w:t>
+      </w:r>
+      <w:r>
+        <w:t>.</w:t>
+      </w:r>
     </w:p>
     <w:p>
       <w:pPr>
@@ -126,15 +322,7 @@
         </w:numPr>
       </w:pPr>
       <w:r>
-        <w:t xml:space="preserve">On low resolution (1 arcmin for EFAS, </w:t>
-      </w:r>
-      <w:proofErr w:type="gramStart"/>
-      <w:r>
-        <w:t>3</w:t>
-      </w:r>
-      <w:proofErr w:type="gramEnd"/>
-      <w:r>
-        <w:t xml:space="preserve"> arcmin for </w:t>
+        <w:t xml:space="preserve">A shapefile is produced on low resolution (1 arcmin for EFAS, 3 arcmin for </w:t>
       </w:r>
       <w:proofErr w:type="spellStart"/>
       <w:r>
@@ -142,7 +330,10 @@
       </w:r>
       <w:proofErr w:type="spellEnd"/>
       <w:r>
-        <w:t>) for all 25 surrounding coarse grid cells (surrounding the high-res coordinates) a shapefile is produced.</w:t>
+        <w:t>) for all 25 surrounding coarse grid cells (surrounding the high-res coordinates)</w:t>
+      </w:r>
+      <w:r>
+        <w:t>.</w:t>
       </w:r>
     </w:p>
     <w:p>
@@ -154,42 +345,18 @@
         </w:numPr>
       </w:pPr>
       <w:r>
-        <w:t xml:space="preserve">The shapefile with the highest similarity to the high-res shapefile is </w:t>
-      </w:r>
-      <w:proofErr w:type="spellStart"/>
-      <w:proofErr w:type="gramStart"/>
-      <w:r>
-        <w:t>choosen</w:t>
-      </w:r>
-      <w:proofErr w:type="spellEnd"/>
-      <w:proofErr w:type="gramEnd"/>
-      <w:r>
-        <w:t xml:space="preserve"> </w:t>
+        <w:t>The shapefile with the highest similarity to the high-res shapefile is chosen</w:t>
+      </w:r>
+      <w:r>
+        <w:t>.</w:t>
       </w:r>
     </w:p>
     <w:p/>
     <w:p/>
     <w:p>
       <w:r>
-        <w:t>Figure 1 illustrates th</w:t>
-      </w:r>
-      <w:r>
-        <w:t>e</w:t>
-      </w:r>
-      <w:r>
-        <w:t xml:space="preserve"> method for l</w:t>
-      </w:r>
-      <w:r>
-        <w:t>5 arcmin</w:t>
-      </w:r>
-      <w:r>
-        <w:t xml:space="preserve"> and for cell location No. 7, which is one </w:t>
-      </w:r>
-      <w:proofErr w:type="gramStart"/>
-      <w:r>
-        <w:t>5</w:t>
-      </w:r>
-      <w:proofErr w:type="gramEnd"/>
+        <w:t>Figure 1 illustrates the method for 5 arcmin and for cell location No. 7, which is one 5</w:t>
+      </w:r>
       <w:r>
         <w:rPr>
           <w:rStyle w:val="inline-formula"/>
@@ -198,15 +365,13 @@
         <w:t>′</w:t>
       </w:r>
       <w:r>
-        <w:t xml:space="preserve"> cell south of the cell where the Passau/Inn station is located. Even if this cell does not represent the cell where the station is located, it fits the upstream area accordance and the best intersection-over-union ratio of all </w:t>
-      </w:r>
-      <w:proofErr w:type="gramStart"/>
-      <w:r>
-        <w:t>25</w:t>
-      </w:r>
-      <w:proofErr w:type="gramEnd"/>
-      <w:r>
-        <w:t xml:space="preserve"> cells around the station location.</w:t>
+        <w:t xml:space="preserve"> cell south of the cell where the Passau/Inn station is located. Even if this cell does not represent the cell where the station is located, it fits the upstream area </w:t>
+      </w:r>
+      <w:r>
+        <w:t>in accordance with</w:t>
+      </w:r>
+      <w:r>
+        <w:t xml:space="preserve"> the best intersection-over-union ratio of all 25 cells around the station location.</w:t>
       </w:r>
     </w:p>
     <w:p/>
@@ -269,63 +434,37 @@
       <w:pPr>
         <w:spacing w:before="100" w:beforeAutospacing="1" w:after="100" w:afterAutospacing="1"/>
         <w:rPr>
-          <w:rFonts w:ascii="Times New Roman" w:eastAsia="Times New Roman" w:hAnsi="Times New Roman" w:cs="Times New Roman"/>
-          <w:b/>
-          <w:bCs/>
-          <w:sz w:val="36"/>
-          <w:szCs w:val="36"/>
-        </w:rPr>
-      </w:pPr>
-      <w:r>
-        <w:rPr>
-          <w:rFonts w:ascii="Times New Roman" w:eastAsia="Times New Roman" w:hAnsi="Times New Roman" w:cs="Times New Roman"/>
-          <w:sz w:val="24"/>
-          <w:szCs w:val="24"/>
-        </w:rPr>
-        <w:t xml:space="preserve">Fig 1: </w:t>
-      </w:r>
-      <w:r>
-        <w:rPr>
-          <w:rFonts w:ascii="Times New Roman" w:eastAsia="Times New Roman" w:hAnsi="Times New Roman" w:cs="Times New Roman"/>
-          <w:sz w:val="24"/>
-          <w:szCs w:val="24"/>
-        </w:rPr>
-        <w:t xml:space="preserve">Concept of similarity for the Passau/Inn station, Germany – GRDC 6343900 with a high-resolution watershed map shown in blue outline and four different watershed maps based on a </w:t>
-      </w:r>
-      <w:proofErr w:type="gramStart"/>
-      <w:r>
-        <w:rPr>
-          <w:rFonts w:ascii="Times New Roman" w:eastAsia="Times New Roman" w:hAnsi="Times New Roman" w:cs="Times New Roman"/>
-          <w:sz w:val="24"/>
-          <w:szCs w:val="24"/>
-        </w:rPr>
-        <w:t>5</w:t>
-      </w:r>
-      <w:proofErr w:type="gramEnd"/>
-      <w:r>
-        <w:rPr>
-          <w:rFonts w:ascii="Times New Roman" w:eastAsia="Times New Roman" w:hAnsi="Times New Roman" w:cs="Times New Roman"/>
-          <w:sz w:val="24"/>
-          <w:szCs w:val="24"/>
+          <w:rFonts w:eastAsia="Times New Roman" w:cstheme="minorHAnsi"/>
+          <w:b/>
+          <w:bCs/>
+          <w:sz w:val="28"/>
+          <w:szCs w:val="28"/>
+        </w:rPr>
+      </w:pPr>
+      <w:r>
+        <w:rPr>
+          <w:rFonts w:eastAsia="Times New Roman" w:cstheme="minorHAnsi"/>
+          <w:sz w:val="20"/>
+          <w:szCs w:val="20"/>
+        </w:rPr>
+        <w:t>Fig 1: Concept of similarity for the Passau/Inn station, Germany – GRDC 6343900 with a high-resolution watershed map shown in blue outline and four different watershed maps based on 5</w:t>
+      </w:r>
+      <w:r>
+        <w:rPr>
+          <w:rFonts w:eastAsia="Times New Roman" w:cstheme="minorHAnsi"/>
+          <w:sz w:val="20"/>
+          <w:szCs w:val="20"/>
           <w:vertAlign w:val="superscript"/>
         </w:rPr>
         <w:t>′</w:t>
       </w:r>
       <w:r>
         <w:rPr>
-          <w:rFonts w:ascii="Times New Roman" w:eastAsia="Times New Roman" w:hAnsi="Times New Roman" w:cs="Times New Roman"/>
-          <w:sz w:val="24"/>
-          <w:szCs w:val="24"/>
-        </w:rPr>
-        <w:t xml:space="preserve"> resolution network around the station location</w:t>
-      </w:r>
-      <w:r>
-        <w:rPr>
-          <w:rFonts w:ascii="Times New Roman" w:eastAsia="Times New Roman" w:hAnsi="Times New Roman" w:cs="Times New Roman"/>
-          <w:sz w:val="24"/>
-          <w:szCs w:val="24"/>
-        </w:rPr>
-        <w:t xml:space="preserve"> (from Burek and Smilovic, 2023)</w:t>
+          <w:rFonts w:eastAsia="Times New Roman" w:cstheme="minorHAnsi"/>
+          <w:sz w:val="20"/>
+          <w:szCs w:val="20"/>
+        </w:rPr>
+        <w:t xml:space="preserve"> resolution network around the station location (from Burek and Smilovic, 2023)</w:t>
       </w:r>
     </w:p>
     <w:p/>
@@ -357,6 +496,7 @@
           <w:sz w:val="24"/>
           <w:szCs w:val="24"/>
         </w:rPr>
+        <w:lastRenderedPageBreak/>
         <w:t>Dataset</w:t>
       </w:r>
       <w:r>
@@ -468,15 +608,7 @@
         </w:numPr>
       </w:pPr>
       <w:r>
-        <w:t xml:space="preserve">Resulting river network on </w:t>
-      </w:r>
-      <w:proofErr w:type="gramStart"/>
-      <w:r>
-        <w:t>3</w:t>
-      </w:r>
-      <w:proofErr w:type="gramEnd"/>
-      <w:r>
-        <w:t xml:space="preserve"> arcsec:</w:t>
+        <w:t>Resulting river network on 3 arcsec:</w:t>
       </w:r>
     </w:p>
     <w:p>
@@ -592,10 +724,7 @@
         </w:numPr>
       </w:pPr>
       <w:r>
-        <w:t xml:space="preserve">EFAS river network LDD and Upstream area </w:t>
-      </w:r>
-      <w:r>
-        <w:t xml:space="preserve"> (Danube extend)</w:t>
+        <w:t>EFAS river network LDD and Upstream area  (Danube extend)</w:t>
       </w:r>
     </w:p>
     <w:p>
@@ -612,10 +741,7 @@
       </w:r>
       <w:proofErr w:type="spellEnd"/>
       <w:r>
-        <w:t xml:space="preserve"> river network LDD and Upstream area</w:t>
-      </w:r>
-      <w:r>
-        <w:t xml:space="preserve"> (Danube extend)</w:t>
+        <w:t xml:space="preserve"> river network LDD and Upstream area (Danube extend)</w:t>
       </w:r>
     </w:p>
     <w:p/>
@@ -717,21 +843,7 @@
         <w:rPr>
           <w:rFonts w:cstheme="minorHAnsi"/>
         </w:rPr>
-        <w:t xml:space="preserve">station on a </w:t>
-      </w:r>
-      <w:proofErr w:type="gramStart"/>
-      <w:r>
-        <w:rPr>
-          <w:rFonts w:cstheme="minorHAnsi"/>
-        </w:rPr>
-        <w:t>3</w:t>
-      </w:r>
-      <w:proofErr w:type="gramEnd"/>
-      <w:r>
-        <w:rPr>
-          <w:rFonts w:cstheme="minorHAnsi"/>
-        </w:rPr>
-        <w:t xml:space="preserve"> arcsec network. The approach of Lehner (20</w:t>
+        <w:t>station on a 3 arcsec network. The approach of Lehner (20</w:t>
       </w:r>
       <w:r>
         <w:rPr>
@@ -755,21 +867,7 @@
         <w:rPr>
           <w:rFonts w:cstheme="minorHAnsi"/>
         </w:rPr>
-        <w:t xml:space="preserve"> (2023) </w:t>
-      </w:r>
-      <w:proofErr w:type="gramStart"/>
-      <w:r>
-        <w:rPr>
-          <w:rFonts w:cstheme="minorHAnsi"/>
-        </w:rPr>
-        <w:t>is used</w:t>
-      </w:r>
-      <w:proofErr w:type="gramEnd"/>
-      <w:r>
-        <w:rPr>
-          <w:rFonts w:cstheme="minorHAnsi"/>
-        </w:rPr>
-        <w:t xml:space="preserve"> here.</w:t>
+        <w:t xml:space="preserve"> (2023) is used here.</w:t>
       </w:r>
     </w:p>
     <w:p>
@@ -821,21 +919,7 @@
         <w:rPr>
           <w:rFonts w:eastAsia="Times New Roman" w:cstheme="minorHAnsi"/>
         </w:rPr>
-        <w:t xml:space="preserve">ups_danube_3sec.tif: Upstream area on </w:t>
-      </w:r>
-      <w:proofErr w:type="gramStart"/>
-      <w:r>
-        <w:rPr>
-          <w:rFonts w:eastAsia="Times New Roman" w:cstheme="minorHAnsi"/>
-        </w:rPr>
-        <w:t>3</w:t>
-      </w:r>
-      <w:proofErr w:type="gramEnd"/>
-      <w:r>
-        <w:rPr>
-          <w:rFonts w:eastAsia="Times New Roman" w:cstheme="minorHAnsi"/>
-        </w:rPr>
-        <w:t xml:space="preserve"> arcsec</w:t>
+        <w:t>ups_danube_3sec.tif: Upstream area on 3 arcsec</w:t>
       </w:r>
     </w:p>
     <w:p>
@@ -949,7 +1033,19 @@
         <w:rPr>
           <w:rFonts w:cstheme="minorHAnsi"/>
         </w:rPr>
-        <w:t>metastation_45.txt + high resolution location and upstream area</w:t>
+        <w:t>metastation_45.txt + high</w:t>
+      </w:r>
+      <w:r>
+        <w:rPr>
+          <w:rFonts w:cstheme="minorHAnsi"/>
+        </w:rPr>
+        <w:t>-</w:t>
+      </w:r>
+      <w:r>
+        <w:rPr>
+          <w:rFonts w:cstheme="minorHAnsi"/>
+        </w:rPr>
+        <w:t>res location and upstream area</w:t>
       </w:r>
     </w:p>
     <w:p>
@@ -1056,21 +1152,13 @@
         <w:rPr>
           <w:rFonts w:eastAsia="Times New Roman" w:cstheme="minorHAnsi"/>
         </w:rPr>
-        <w:t xml:space="preserve">Using the station points defined in </w:t>
-      </w:r>
-      <w:proofErr w:type="gramStart"/>
-      <w:r>
-        <w:rPr>
-          <w:rFonts w:cstheme="minorHAnsi"/>
-        </w:rPr>
-        <w:t>1</w:t>
-      </w:r>
-      <w:proofErr w:type="gramEnd"/>
-      <w:r>
-        <w:rPr>
-          <w:rFonts w:cstheme="minorHAnsi"/>
-        </w:rPr>
-        <w:t>_findMeritcoord.py for creating the shapefiles.</w:t>
+        <w:t>The station points defined in 1_findMeritcoord.py are used to create</w:t>
+      </w:r>
+      <w:r>
+        <w:rPr>
+          <w:rFonts w:cstheme="minorHAnsi"/>
+        </w:rPr>
+        <w:t xml:space="preserve"> the shapefiles.</w:t>
       </w:r>
     </w:p>
     <w:p>
@@ -1107,18 +1195,8 @@
           <w:sz w:val="22"/>
           <w:szCs w:val="22"/>
         </w:rPr>
-        <w:t xml:space="preserve"> </w:t>
-      </w:r>
-      <w:proofErr w:type="gramStart"/>
-      <w:r>
-        <w:rPr>
-          <w:rFonts w:asciiTheme="minorHAnsi" w:hAnsiTheme="minorHAnsi" w:cstheme="minorHAnsi"/>
-          <w:sz w:val="22"/>
-          <w:szCs w:val="22"/>
-        </w:rPr>
-        <w:t>is needed</w:t>
-      </w:r>
-      <w:proofErr w:type="gramEnd"/>
+        <w:t xml:space="preserve"> is needed</w:t>
+      </w:r>
       <w:r>
         <w:rPr>
           <w:rFonts w:asciiTheme="minorHAnsi" w:hAnsiTheme="minorHAnsi" w:cstheme="minorHAnsi"/>
@@ -1191,21 +1269,7 @@
         <w:rPr>
           <w:rFonts w:cstheme="minorHAnsi"/>
         </w:rPr>
-        <w:t xml:space="preserve">Glofas_Merit_2corr.txt (manual corrected output from </w:t>
-      </w:r>
-      <w:proofErr w:type="gramStart"/>
-      <w:r>
-        <w:rPr>
-          <w:rFonts w:cstheme="minorHAnsi"/>
-        </w:rPr>
-        <w:t>1</w:t>
-      </w:r>
-      <w:proofErr w:type="gramEnd"/>
-      <w:r>
-        <w:rPr>
-          <w:rFonts w:cstheme="minorHAnsi"/>
-        </w:rPr>
-        <w:t>_findMeritcoord.py)</w:t>
+        <w:t>Glofas_Merit_2corr.txt (manual corrected output from 1_findMeritcoord.py)</w:t>
       </w:r>
     </w:p>
     <w:p>
@@ -1374,31 +1438,36 @@
           <w:sz w:val="22"/>
           <w:szCs w:val="22"/>
         </w:rPr>
-        <w:t>C</w:t>
-      </w:r>
+        <w:t xml:space="preserve">Creates shapefiles in low-res and adds the station location at lower resolution to a </w:t>
+      </w:r>
+      <w:proofErr w:type="gramStart"/>
       <w:r>
         <w:rPr>
           <w:rFonts w:asciiTheme="minorHAnsi" w:hAnsiTheme="minorHAnsi" w:cstheme="minorHAnsi"/>
           <w:sz w:val="22"/>
           <w:szCs w:val="22"/>
         </w:rPr>
-        <w:t>reates shapefiles</w:t>
-      </w:r>
-      <w:r>
+        <w:t>list</w:t>
+      </w:r>
+      <w:proofErr w:type="gramEnd"/>
+    </w:p>
+    <w:p>
+      <w:pPr>
+        <w:pStyle w:val="HTMLPreformatted"/>
+        <w:shd w:val="clear" w:color="auto" w:fill="FFFFFF"/>
         <w:rPr>
           <w:rFonts w:asciiTheme="minorHAnsi" w:hAnsiTheme="minorHAnsi" w:cstheme="minorHAnsi"/>
           <w:sz w:val="22"/>
           <w:szCs w:val="22"/>
         </w:rPr>
-        <w:t xml:space="preserve"> in low-resolution</w:t>
-      </w:r>
+      </w:pPr>
       <w:r>
         <w:rPr>
           <w:rFonts w:asciiTheme="minorHAnsi" w:hAnsiTheme="minorHAnsi" w:cstheme="minorHAnsi"/>
           <w:sz w:val="22"/>
           <w:szCs w:val="22"/>
         </w:rPr>
-        <w:t xml:space="preserve"> and </w:t>
+        <w:t>Using the shapefile in high-res and compar</w:t>
       </w:r>
       <w:r>
         <w:rPr>
@@ -1406,24 +1475,59 @@
           <w:sz w:val="22"/>
           <w:szCs w:val="22"/>
         </w:rPr>
-        <w:t xml:space="preserve">adds the station location at lower resolution to a </w:t>
-      </w:r>
-      <w:proofErr w:type="gramStart"/>
+        <w:t>ing</w:t>
+      </w:r>
       <w:r>
         <w:rPr>
           <w:rFonts w:asciiTheme="minorHAnsi" w:hAnsiTheme="minorHAnsi" w:cstheme="minorHAnsi"/>
           <w:sz w:val="22"/>
           <w:szCs w:val="22"/>
         </w:rPr>
-        <w:t>lis</w:t>
-      </w:r>
-      <w:r>
+        <w:t xml:space="preserve"> it to the 25 neighboring shapefiles in low-res. </w:t>
+      </w:r>
+    </w:p>
+    <w:p>
+      <w:pPr>
+        <w:pStyle w:val="HTMLPreformatted"/>
+        <w:shd w:val="clear" w:color="auto" w:fill="FFFFFF"/>
         <w:rPr>
           <w:rFonts w:asciiTheme="minorHAnsi" w:hAnsiTheme="minorHAnsi" w:cstheme="minorHAnsi"/>
           <w:sz w:val="22"/>
           <w:szCs w:val="22"/>
         </w:rPr>
-        <w:t>t</w:t>
+      </w:pPr>
+      <w:r>
+        <w:rPr>
+          <w:rFonts w:asciiTheme="minorHAnsi" w:hAnsiTheme="minorHAnsi" w:cstheme="minorHAnsi"/>
+          <w:sz w:val="22"/>
+          <w:szCs w:val="22"/>
+        </w:rPr>
+        <w:t>Selects the shapefile in low-resolution</w:t>
+      </w:r>
+      <w:r>
+        <w:rPr>
+          <w:rFonts w:asciiTheme="minorHAnsi" w:hAnsiTheme="minorHAnsi" w:cstheme="minorHAnsi"/>
+          <w:sz w:val="22"/>
+          <w:szCs w:val="22"/>
+        </w:rPr>
+        <w:t>,</w:t>
+      </w:r>
+      <w:r>
+        <w:rPr>
+          <w:rFonts w:asciiTheme="minorHAnsi" w:hAnsiTheme="minorHAnsi" w:cstheme="minorHAnsi"/>
+          <w:sz w:val="22"/>
+          <w:szCs w:val="22"/>
+        </w:rPr>
+        <w:t xml:space="preserve"> which is most similar to high-</w:t>
+      </w:r>
+      <w:proofErr w:type="gramStart"/>
+      <w:r>
+        <w:rPr>
+          <w:rFonts w:asciiTheme="minorHAnsi" w:hAnsiTheme="minorHAnsi" w:cstheme="minorHAnsi"/>
+          <w:sz w:val="22"/>
+          <w:szCs w:val="22"/>
+        </w:rPr>
+        <w:t>res</w:t>
       </w:r>
       <w:proofErr w:type="gramEnd"/>
     </w:p>
@@ -1443,102 +1547,26 @@
           <w:sz w:val="22"/>
           <w:szCs w:val="22"/>
         </w:rPr>
-        <w:t xml:space="preserve">Using the shapefile in high-resolution and compares it to the </w:t>
-      </w:r>
-      <w:proofErr w:type="gramStart"/>
+        <w:t xml:space="preserve">Python library </w:t>
+      </w:r>
+      <w:proofErr w:type="spellStart"/>
       <w:r>
         <w:rPr>
           <w:rFonts w:asciiTheme="minorHAnsi" w:hAnsiTheme="minorHAnsi" w:cstheme="minorHAnsi"/>
           <w:sz w:val="22"/>
           <w:szCs w:val="22"/>
         </w:rPr>
-        <w:t>25</w:t>
-      </w:r>
-      <w:proofErr w:type="gramEnd"/>
+        <w:t>pyflwdir</w:t>
+      </w:r>
+      <w:proofErr w:type="spellEnd"/>
       <w:r>
         <w:rPr>
           <w:rFonts w:asciiTheme="minorHAnsi" w:hAnsiTheme="minorHAnsi" w:cstheme="minorHAnsi"/>
           <w:sz w:val="22"/>
           <w:szCs w:val="22"/>
         </w:rPr>
-        <w:t xml:space="preserve"> neighboring shapefiles in low-resolution. </w:t>
-      </w:r>
-    </w:p>
-    <w:p>
-      <w:pPr>
-        <w:pStyle w:val="HTMLPreformatted"/>
-        <w:shd w:val="clear" w:color="auto" w:fill="FFFFFF"/>
-        <w:rPr>
-          <w:rFonts w:asciiTheme="minorHAnsi" w:hAnsiTheme="minorHAnsi" w:cstheme="minorHAnsi"/>
-          <w:sz w:val="22"/>
-          <w:szCs w:val="22"/>
-        </w:rPr>
-      </w:pPr>
-      <w:r>
-        <w:rPr>
-          <w:rFonts w:asciiTheme="minorHAnsi" w:hAnsiTheme="minorHAnsi" w:cstheme="minorHAnsi"/>
-          <w:sz w:val="22"/>
-          <w:szCs w:val="22"/>
-        </w:rPr>
-        <w:t>Selects the shapefile in low-resolution which is most similar to high-</w:t>
-      </w:r>
-      <w:proofErr w:type="gramStart"/>
-      <w:r>
-        <w:rPr>
-          <w:rFonts w:asciiTheme="minorHAnsi" w:hAnsiTheme="minorHAnsi" w:cstheme="minorHAnsi"/>
-          <w:sz w:val="22"/>
-          <w:szCs w:val="22"/>
-        </w:rPr>
-        <w:t>res</w:t>
-      </w:r>
-      <w:proofErr w:type="gramEnd"/>
-    </w:p>
-    <w:p>
-      <w:pPr>
-        <w:pStyle w:val="HTMLPreformatted"/>
-        <w:shd w:val="clear" w:color="auto" w:fill="FFFFFF"/>
-        <w:rPr>
-          <w:rFonts w:asciiTheme="minorHAnsi" w:hAnsiTheme="minorHAnsi" w:cstheme="minorHAnsi"/>
-          <w:sz w:val="22"/>
-          <w:szCs w:val="22"/>
-        </w:rPr>
-      </w:pPr>
-      <w:r>
-        <w:rPr>
-          <w:rFonts w:asciiTheme="minorHAnsi" w:hAnsiTheme="minorHAnsi" w:cstheme="minorHAnsi"/>
-          <w:sz w:val="22"/>
-          <w:szCs w:val="22"/>
-        </w:rPr>
-        <w:t xml:space="preserve">Python library </w:t>
-      </w:r>
-      <w:proofErr w:type="spellStart"/>
-      <w:r>
-        <w:rPr>
-          <w:rFonts w:asciiTheme="minorHAnsi" w:hAnsiTheme="minorHAnsi" w:cstheme="minorHAnsi"/>
-          <w:sz w:val="22"/>
-          <w:szCs w:val="22"/>
-        </w:rPr>
-        <w:t>pyflwdir</w:t>
-      </w:r>
-      <w:proofErr w:type="spellEnd"/>
-      <w:r>
-        <w:rPr>
-          <w:rFonts w:asciiTheme="minorHAnsi" w:hAnsiTheme="minorHAnsi" w:cstheme="minorHAnsi"/>
-          <w:sz w:val="22"/>
-          <w:szCs w:val="22"/>
-        </w:rPr>
-        <w:t xml:space="preserve"> </w:t>
-      </w:r>
-      <w:proofErr w:type="gramStart"/>
-      <w:r>
-        <w:rPr>
-          <w:rFonts w:asciiTheme="minorHAnsi" w:hAnsiTheme="minorHAnsi" w:cstheme="minorHAnsi"/>
-          <w:sz w:val="22"/>
-          <w:szCs w:val="22"/>
-        </w:rPr>
-        <w:t>is needed</w:t>
-      </w:r>
-      <w:proofErr w:type="gramEnd"/>
+        <w:t xml:space="preserve"> is needed</w:t>
+      </w:r>
       <w:r>
         <w:rPr>
           <w:rFonts w:asciiTheme="minorHAnsi" w:hAnsiTheme="minorHAnsi" w:cstheme="minorHAnsi"/>
@@ -1598,6 +1626,7 @@
           <w:sz w:val="22"/>
           <w:szCs w:val="22"/>
         </w:rPr>
+        <w:lastRenderedPageBreak/>
         <w:t>Input data:</w:t>
       </w:r>
     </w:p>
@@ -1616,21 +1645,7 @@
         <w:rPr>
           <w:rFonts w:cstheme="minorHAnsi"/>
         </w:rPr>
-        <w:t xml:space="preserve">Glofas_Merit_2corr.txt (manual corrected output from </w:t>
-      </w:r>
-      <w:proofErr w:type="gramStart"/>
-      <w:r>
-        <w:rPr>
-          <w:rFonts w:cstheme="minorHAnsi"/>
-        </w:rPr>
-        <w:t>1</w:t>
-      </w:r>
-      <w:proofErr w:type="gramEnd"/>
-      <w:r>
-        <w:rPr>
-          <w:rFonts w:cstheme="minorHAnsi"/>
-        </w:rPr>
-        <w:t>_findMeritcoord.py)</w:t>
+        <w:t>Glofas_Merit_2corr.txt (manual corrected output from 1_findMeritcoord.py)</w:t>
       </w:r>
     </w:p>
     <w:p>
@@ -1775,21 +1790,7 @@
         <w:rPr>
           <w:rFonts w:cstheme="minorHAnsi"/>
         </w:rPr>
-        <w:t xml:space="preserve"> location, another shapefile </w:t>
-      </w:r>
-      <w:proofErr w:type="gramStart"/>
-      <w:r>
-        <w:rPr>
-          <w:rFonts w:cstheme="minorHAnsi"/>
-        </w:rPr>
-        <w:t>is stored</w:t>
-      </w:r>
-      <w:proofErr w:type="gramEnd"/>
-      <w:r>
-        <w:rPr>
-          <w:rFonts w:cstheme="minorHAnsi"/>
-        </w:rPr>
-        <w:t xml:space="preserve"> in </w:t>
+        <w:t xml:space="preserve"> location, another shapefile is stored in </w:t>
       </w:r>
       <w:proofErr w:type="spellStart"/>
       <w:r>
@@ -1850,39 +1851,20 @@
         <w:rPr>
           <w:rFonts w:cstheme="minorHAnsi"/>
         </w:rPr>
-        <w:t xml:space="preserve">Programs </w:t>
-      </w:r>
-      <w:proofErr w:type="gramStart"/>
-      <w:r>
-        <w:rPr>
-          <w:rFonts w:cstheme="minorHAnsi"/>
-        </w:rPr>
-        <w:t>are stored</w:t>
-      </w:r>
-      <w:proofErr w:type="gramEnd"/>
-      <w:r>
-        <w:rPr>
-          <w:rFonts w:cstheme="minorHAnsi"/>
-        </w:rPr>
-        <w:t xml:space="preserve"> in:</w:t>
-      </w:r>
-    </w:p>
-    <w:p>
-      <w:pPr>
-        <w:rPr>
-          <w:rFonts w:cstheme="minorHAnsi"/>
-        </w:rPr>
-      </w:pPr>
+        <w:t>Programs are stored in:</w:t>
+      </w:r>
+    </w:p>
+    <w:p>
       <w:hyperlink r:id="rId11" w:history="1">
         <w:r>
           <w:rPr>
             <w:rStyle w:val="Hyperlink"/>
-            <w:rFonts w:cstheme="minorHAnsi"/>
           </w:rPr>
-          <w:t>https://github.com/iiasa/Lisflood/tree/main/calib_stations</w:t>
+          <w:t>https://github.com/iiasa/Lisflood_preprocessing/tree/main/calib_stations</w:t>
         </w:r>
       </w:hyperlink>
     </w:p>
+    <w:p/>
     <w:p>
       <w:pPr>
         <w:rPr>
@@ -1904,6 +1886,1166 @@
     <w:p>
       <w:pPr>
         <w:rPr>
+          <w:rFonts w:cstheme="minorHAnsi"/>
+          <w:b/>
+          <w:bCs/>
+          <w:sz w:val="24"/>
+          <w:szCs w:val="24"/>
+          <w:lang w:val="de-DE"/>
+        </w:rPr>
+      </w:pPr>
+      <w:r>
+        <w:rPr>
+          <w:rFonts w:cstheme="minorHAnsi"/>
+          <w:b/>
+          <w:bCs/>
+          <w:sz w:val="24"/>
+          <w:szCs w:val="24"/>
+          <w:lang w:val="de-DE"/>
+        </w:rPr>
+        <w:t>Output</w:t>
+      </w:r>
+    </w:p>
+    <w:p>
+      <w:pPr>
+        <w:rPr>
+          <w:rFonts w:cstheme="minorHAnsi"/>
+          <w:sz w:val="24"/>
+          <w:szCs w:val="24"/>
+          <w:lang w:val="de-DE"/>
+        </w:rPr>
+      </w:pPr>
+    </w:p>
+    <w:p>
+      <w:pPr>
+        <w:rPr>
+          <w:rFonts w:cstheme="minorHAnsi"/>
+          <w:b/>
+          <w:bCs/>
+          <w:sz w:val="24"/>
+          <w:szCs w:val="24"/>
+        </w:rPr>
+      </w:pPr>
+      <w:r>
+        <w:rPr>
+          <w:rFonts w:cstheme="minorHAnsi"/>
+          <w:b/>
+          <w:bCs/>
+          <w:sz w:val="24"/>
+          <w:szCs w:val="24"/>
+        </w:rPr>
+        <w:t>Shape</w:t>
+      </w:r>
+      <w:r>
+        <w:rPr>
+          <w:rFonts w:cstheme="minorHAnsi"/>
+          <w:b/>
+          <w:bCs/>
+          <w:sz w:val="24"/>
+          <w:szCs w:val="24"/>
+        </w:rPr>
+        <w:t>_</w:t>
+      </w:r>
+      <w:r>
+        <w:rPr>
+          <w:rFonts w:cstheme="minorHAnsi"/>
+          <w:b/>
+          <w:bCs/>
+          <w:sz w:val="24"/>
+          <w:szCs w:val="24"/>
+        </w:rPr>
+        <w:t>3sec:</w:t>
+      </w:r>
+    </w:p>
+    <w:p>
+      <w:pPr>
+        <w:rPr>
+          <w:rFonts w:cstheme="minorHAnsi"/>
+          <w:sz w:val="24"/>
+          <w:szCs w:val="24"/>
+        </w:rPr>
+      </w:pPr>
+      <w:r>
+        <w:rPr>
+          <w:rFonts w:cstheme="minorHAnsi"/>
+          <w:sz w:val="24"/>
+          <w:szCs w:val="24"/>
+        </w:rPr>
+        <w:t xml:space="preserve">315 </w:t>
+      </w:r>
+      <w:proofErr w:type="spellStart"/>
+      <w:r>
+        <w:rPr>
+          <w:rFonts w:cstheme="minorHAnsi"/>
+          <w:sz w:val="24"/>
+          <w:szCs w:val="24"/>
+        </w:rPr>
+        <w:t>ArcGis</w:t>
+      </w:r>
+      <w:proofErr w:type="spellEnd"/>
+      <w:r>
+        <w:rPr>
+          <w:rFonts w:cstheme="minorHAnsi"/>
+          <w:sz w:val="24"/>
+          <w:szCs w:val="24"/>
+        </w:rPr>
+        <w:t xml:space="preserve"> shapefiles of station b</w:t>
+      </w:r>
+      <w:r>
+        <w:rPr>
+          <w:rFonts w:cstheme="minorHAnsi"/>
+          <w:sz w:val="24"/>
+          <w:szCs w:val="24"/>
+        </w:rPr>
+        <w:t>asins on 3 arcsec</w:t>
+      </w:r>
+      <w:r>
+        <w:rPr>
+          <w:rFonts w:cstheme="minorHAnsi"/>
+          <w:sz w:val="24"/>
+          <w:szCs w:val="24"/>
+        </w:rPr>
+        <w:t xml:space="preserve"> for EFAS</w:t>
+      </w:r>
+    </w:p>
+    <w:p>
+      <w:pPr>
+        <w:rPr>
+          <w:rFonts w:cstheme="minorHAnsi"/>
+          <w:sz w:val="24"/>
+          <w:szCs w:val="24"/>
+          <w:lang w:val="de-DE"/>
+        </w:rPr>
+      </w:pPr>
+      <w:r>
+        <w:rPr>
+          <w:rFonts w:cstheme="minorHAnsi"/>
+          <w:sz w:val="24"/>
+          <w:szCs w:val="24"/>
+          <w:lang w:val="de-DE"/>
+        </w:rPr>
+        <w:t xml:space="preserve">e.g. </w:t>
+      </w:r>
+      <w:r>
+        <w:rPr>
+          <w:rFonts w:cstheme="minorHAnsi"/>
+          <w:sz w:val="24"/>
+          <w:szCs w:val="24"/>
+          <w:lang w:val="de-DE"/>
+        </w:rPr>
+        <w:t>0001_Danube_Schwabelweis_DE_3sec</w:t>
+      </w:r>
+      <w:r>
+        <w:rPr>
+          <w:rFonts w:cstheme="minorHAnsi"/>
+          <w:sz w:val="24"/>
+          <w:szCs w:val="24"/>
+          <w:lang w:val="de-DE"/>
+        </w:rPr>
+        <w:t>.shp</w:t>
+      </w:r>
+      <w:r>
+        <w:rPr>
+          <w:rFonts w:cstheme="minorHAnsi"/>
+          <w:sz w:val="24"/>
+          <w:szCs w:val="24"/>
+          <w:lang w:val="de-DE"/>
+        </w:rPr>
+        <w:br/>
+        <w:t xml:space="preserve">0001 -&gt; </w:t>
+      </w:r>
+      <w:proofErr w:type="spellStart"/>
+      <w:r>
+        <w:rPr>
+          <w:rFonts w:cstheme="minorHAnsi"/>
+          <w:sz w:val="24"/>
+          <w:szCs w:val="24"/>
+          <w:lang w:val="de-DE"/>
+        </w:rPr>
+        <w:t>ObsID</w:t>
+      </w:r>
+      <w:proofErr w:type="spellEnd"/>
+      <w:r>
+        <w:rPr>
+          <w:rFonts w:cstheme="minorHAnsi"/>
+          <w:sz w:val="24"/>
+          <w:szCs w:val="24"/>
+          <w:lang w:val="de-DE"/>
+        </w:rPr>
+        <w:t xml:space="preserve"> </w:t>
+      </w:r>
+      <w:proofErr w:type="spellStart"/>
+      <w:r>
+        <w:rPr>
+          <w:rFonts w:cstheme="minorHAnsi"/>
+          <w:sz w:val="24"/>
+          <w:szCs w:val="24"/>
+          <w:lang w:val="de-DE"/>
+        </w:rPr>
+        <w:t>from</w:t>
+      </w:r>
+      <w:proofErr w:type="spellEnd"/>
+      <w:r>
+        <w:rPr>
+          <w:rFonts w:cstheme="minorHAnsi"/>
+          <w:sz w:val="24"/>
+          <w:szCs w:val="24"/>
+          <w:lang w:val="de-DE"/>
+        </w:rPr>
+        <w:t xml:space="preserve"> </w:t>
+      </w:r>
+      <w:r>
+        <w:rPr>
+          <w:rFonts w:cstheme="minorHAnsi"/>
+          <w:sz w:val="24"/>
+          <w:szCs w:val="24"/>
+          <w:lang w:val="de-DE"/>
+        </w:rPr>
+        <w:t>Danube_EFAS1arcmin_cal.stations</w:t>
+      </w:r>
+      <w:r>
+        <w:rPr>
+          <w:rFonts w:cstheme="minorHAnsi"/>
+          <w:sz w:val="24"/>
+          <w:szCs w:val="24"/>
+          <w:lang w:val="de-DE"/>
+        </w:rPr>
+        <w:t>.xlsx</w:t>
+      </w:r>
+    </w:p>
+    <w:p>
+      <w:pPr>
+        <w:rPr>
+          <w:rFonts w:cstheme="minorHAnsi"/>
+          <w:b/>
+          <w:bCs/>
+          <w:sz w:val="24"/>
+          <w:szCs w:val="24"/>
+        </w:rPr>
+      </w:pPr>
+      <w:r>
+        <w:rPr>
+          <w:rFonts w:cstheme="minorHAnsi"/>
+          <w:b/>
+          <w:bCs/>
+          <w:sz w:val="24"/>
+          <w:szCs w:val="24"/>
+        </w:rPr>
+        <w:t>shape_glofas_3sec</w:t>
+      </w:r>
+    </w:p>
+    <w:p>
+      <w:pPr>
+        <w:rPr>
+          <w:rFonts w:cstheme="minorHAnsi"/>
+          <w:sz w:val="24"/>
+          <w:szCs w:val="24"/>
+        </w:rPr>
+      </w:pPr>
+      <w:r>
+        <w:rPr>
+          <w:rFonts w:cstheme="minorHAnsi"/>
+          <w:sz w:val="24"/>
+          <w:szCs w:val="24"/>
+        </w:rPr>
+        <w:t>45</w:t>
+      </w:r>
+      <w:r>
+        <w:rPr>
+          <w:rFonts w:cstheme="minorHAnsi"/>
+          <w:sz w:val="24"/>
+          <w:szCs w:val="24"/>
+        </w:rPr>
+        <w:t xml:space="preserve"> </w:t>
+      </w:r>
+      <w:proofErr w:type="spellStart"/>
+      <w:r>
+        <w:rPr>
+          <w:rFonts w:cstheme="minorHAnsi"/>
+          <w:sz w:val="24"/>
+          <w:szCs w:val="24"/>
+        </w:rPr>
+        <w:t>ArcGis</w:t>
+      </w:r>
+      <w:proofErr w:type="spellEnd"/>
+      <w:r>
+        <w:rPr>
+          <w:rFonts w:cstheme="minorHAnsi"/>
+          <w:sz w:val="24"/>
+          <w:szCs w:val="24"/>
+        </w:rPr>
+        <w:t xml:space="preserve"> shapefiles of station b</w:t>
+      </w:r>
+      <w:r>
+        <w:rPr>
+          <w:rFonts w:cstheme="minorHAnsi"/>
+          <w:sz w:val="24"/>
+          <w:szCs w:val="24"/>
+        </w:rPr>
+        <w:t>asins on 3 arcsec</w:t>
+      </w:r>
+      <w:r>
+        <w:rPr>
+          <w:rFonts w:cstheme="minorHAnsi"/>
+          <w:sz w:val="24"/>
+          <w:szCs w:val="24"/>
+        </w:rPr>
+        <w:t xml:space="preserve"> for </w:t>
+      </w:r>
+      <w:proofErr w:type="spellStart"/>
+      <w:r>
+        <w:rPr>
+          <w:rFonts w:cstheme="minorHAnsi"/>
+          <w:sz w:val="24"/>
+          <w:szCs w:val="24"/>
+        </w:rPr>
+        <w:t>Glofas</w:t>
+      </w:r>
+      <w:proofErr w:type="spellEnd"/>
+    </w:p>
+    <w:p>
+      <w:pPr>
+        <w:rPr>
+          <w:rFonts w:cstheme="minorHAnsi"/>
+          <w:sz w:val="24"/>
+          <w:szCs w:val="24"/>
+          <w:lang w:val="de-DE"/>
+        </w:rPr>
+      </w:pPr>
+      <w:r>
+        <w:rPr>
+          <w:rFonts w:cstheme="minorHAnsi"/>
+          <w:sz w:val="24"/>
+          <w:szCs w:val="24"/>
+          <w:lang w:val="de-DE"/>
+        </w:rPr>
+        <w:t>e.g. 0429_Danube_Danube_DEU_3sec</w:t>
+      </w:r>
+      <w:r>
+        <w:rPr>
+          <w:rFonts w:cstheme="minorHAnsi"/>
+          <w:sz w:val="24"/>
+          <w:szCs w:val="24"/>
+          <w:lang w:val="de-DE"/>
+        </w:rPr>
+        <w:t>.shp</w:t>
+      </w:r>
+    </w:p>
+    <w:p>
+      <w:pPr>
+        <w:rPr>
+          <w:rFonts w:cstheme="minorHAnsi"/>
+          <w:sz w:val="24"/>
+          <w:szCs w:val="24"/>
+        </w:rPr>
+      </w:pPr>
+      <w:r>
+        <w:rPr>
+          <w:rFonts w:cstheme="minorHAnsi"/>
+          <w:sz w:val="24"/>
+          <w:szCs w:val="24"/>
+        </w:rPr>
+        <w:t xml:space="preserve">0429 -&gt; </w:t>
+      </w:r>
+      <w:proofErr w:type="spellStart"/>
+      <w:r>
+        <w:rPr>
+          <w:rFonts w:cstheme="minorHAnsi"/>
+          <w:sz w:val="24"/>
+          <w:szCs w:val="24"/>
+        </w:rPr>
+        <w:t>GloFAS</w:t>
+      </w:r>
+      <w:proofErr w:type="spellEnd"/>
+      <w:r>
+        <w:rPr>
+          <w:rFonts w:cstheme="minorHAnsi"/>
+          <w:sz w:val="24"/>
+          <w:szCs w:val="24"/>
+        </w:rPr>
+        <w:t xml:space="preserve"> ID from Danube_GloFAS3arcmin_cal.stat</w:t>
+      </w:r>
+    </w:p>
+    <w:p>
+      <w:pPr>
+        <w:rPr>
+          <w:rFonts w:cstheme="minorHAnsi"/>
+          <w:b/>
+          <w:bCs/>
+          <w:sz w:val="24"/>
+          <w:szCs w:val="24"/>
+        </w:rPr>
+      </w:pPr>
+      <w:r>
+        <w:rPr>
+          <w:rFonts w:cstheme="minorHAnsi"/>
+          <w:b/>
+          <w:bCs/>
+          <w:sz w:val="24"/>
+          <w:szCs w:val="24"/>
+        </w:rPr>
+        <w:t>shape_</w:t>
+      </w:r>
+      <w:r>
+        <w:rPr>
+          <w:rFonts w:cstheme="minorHAnsi"/>
+          <w:b/>
+          <w:bCs/>
+          <w:sz w:val="24"/>
+          <w:szCs w:val="24"/>
+        </w:rPr>
+        <w:t>1</w:t>
+      </w:r>
+      <w:r>
+        <w:rPr>
+          <w:rFonts w:cstheme="minorHAnsi"/>
+          <w:b/>
+          <w:bCs/>
+          <w:sz w:val="24"/>
+          <w:szCs w:val="24"/>
+        </w:rPr>
+        <w:t>min:</w:t>
+      </w:r>
+    </w:p>
+    <w:p>
+      <w:pPr>
+        <w:rPr>
+          <w:rFonts w:cstheme="minorHAnsi"/>
+          <w:sz w:val="24"/>
+          <w:szCs w:val="24"/>
+        </w:rPr>
+      </w:pPr>
+      <w:r>
+        <w:rPr>
+          <w:rFonts w:cstheme="minorHAnsi"/>
+          <w:sz w:val="24"/>
+          <w:szCs w:val="24"/>
+        </w:rPr>
+        <w:t xml:space="preserve">315 </w:t>
+      </w:r>
+      <w:proofErr w:type="spellStart"/>
+      <w:r>
+        <w:rPr>
+          <w:rFonts w:cstheme="minorHAnsi"/>
+          <w:sz w:val="24"/>
+          <w:szCs w:val="24"/>
+        </w:rPr>
+        <w:t>ArcGis</w:t>
+      </w:r>
+      <w:proofErr w:type="spellEnd"/>
+      <w:r>
+        <w:rPr>
+          <w:rFonts w:cstheme="minorHAnsi"/>
+          <w:sz w:val="24"/>
+          <w:szCs w:val="24"/>
+        </w:rPr>
+        <w:t xml:space="preserve"> shapefiles of station b</w:t>
+      </w:r>
+      <w:r>
+        <w:rPr>
+          <w:rFonts w:cstheme="minorHAnsi"/>
+          <w:sz w:val="24"/>
+          <w:szCs w:val="24"/>
+        </w:rPr>
+        <w:t xml:space="preserve">asins on </w:t>
+      </w:r>
+      <w:r>
+        <w:rPr>
+          <w:rFonts w:cstheme="minorHAnsi"/>
+          <w:sz w:val="24"/>
+          <w:szCs w:val="24"/>
+        </w:rPr>
+        <w:t>1</w:t>
+      </w:r>
+      <w:r>
+        <w:rPr>
+          <w:rFonts w:cstheme="minorHAnsi"/>
+          <w:sz w:val="24"/>
+          <w:szCs w:val="24"/>
+        </w:rPr>
+        <w:t xml:space="preserve"> arc</w:t>
+      </w:r>
+      <w:r>
+        <w:rPr>
+          <w:rFonts w:cstheme="minorHAnsi"/>
+          <w:sz w:val="24"/>
+          <w:szCs w:val="24"/>
+        </w:rPr>
+        <w:t>min</w:t>
+      </w:r>
+      <w:r>
+        <w:rPr>
+          <w:rFonts w:cstheme="minorHAnsi"/>
+          <w:sz w:val="24"/>
+          <w:szCs w:val="24"/>
+        </w:rPr>
+        <w:t xml:space="preserve"> for EFAS</w:t>
+      </w:r>
+    </w:p>
+    <w:p>
+      <w:pPr>
+        <w:rPr>
+          <w:rFonts w:cstheme="minorHAnsi"/>
+          <w:sz w:val="24"/>
+          <w:szCs w:val="24"/>
+          <w:lang w:val="de-DE"/>
+        </w:rPr>
+      </w:pPr>
+      <w:r>
+        <w:rPr>
+          <w:rFonts w:cstheme="minorHAnsi"/>
+          <w:sz w:val="24"/>
+          <w:szCs w:val="24"/>
+          <w:lang w:val="de-DE"/>
+        </w:rPr>
+        <w:t>0001_Danube_Schwabelweis_DE_1min</w:t>
+      </w:r>
+      <w:r>
+        <w:rPr>
+          <w:rFonts w:cstheme="minorHAnsi"/>
+          <w:sz w:val="24"/>
+          <w:szCs w:val="24"/>
+          <w:lang w:val="de-DE"/>
+        </w:rPr>
+        <w:t>.shp</w:t>
+      </w:r>
+    </w:p>
+    <w:p>
+      <w:pPr>
+        <w:rPr>
+          <w:rFonts w:cstheme="minorHAnsi"/>
+          <w:b/>
+          <w:bCs/>
+          <w:sz w:val="24"/>
+          <w:szCs w:val="24"/>
+          <w:lang w:val="de-DE"/>
+        </w:rPr>
+      </w:pPr>
+      <w:r>
+        <w:rPr>
+          <w:rFonts w:cstheme="minorHAnsi"/>
+          <w:b/>
+          <w:bCs/>
+          <w:sz w:val="24"/>
+          <w:szCs w:val="24"/>
+          <w:lang w:val="de-DE"/>
+        </w:rPr>
+        <w:t>shape_</w:t>
+      </w:r>
+      <w:r>
+        <w:rPr>
+          <w:rFonts w:cstheme="minorHAnsi"/>
+          <w:b/>
+          <w:bCs/>
+          <w:sz w:val="24"/>
+          <w:szCs w:val="24"/>
+          <w:lang w:val="de-DE"/>
+        </w:rPr>
+        <w:t>3min</w:t>
+      </w:r>
+      <w:r>
+        <w:rPr>
+          <w:rFonts w:cstheme="minorHAnsi"/>
+          <w:b/>
+          <w:bCs/>
+          <w:sz w:val="24"/>
+          <w:szCs w:val="24"/>
+          <w:lang w:val="de-DE"/>
+        </w:rPr>
+        <w:t>:</w:t>
+      </w:r>
+    </w:p>
+    <w:p>
+      <w:pPr>
+        <w:rPr>
+          <w:rFonts w:cstheme="minorHAnsi"/>
+          <w:sz w:val="24"/>
+          <w:szCs w:val="24"/>
+        </w:rPr>
+      </w:pPr>
+      <w:r>
+        <w:rPr>
+          <w:rFonts w:cstheme="minorHAnsi"/>
+          <w:sz w:val="24"/>
+          <w:szCs w:val="24"/>
+        </w:rPr>
+        <w:t>45</w:t>
+      </w:r>
+      <w:r>
+        <w:rPr>
+          <w:rFonts w:cstheme="minorHAnsi"/>
+          <w:sz w:val="24"/>
+          <w:szCs w:val="24"/>
+        </w:rPr>
+        <w:t xml:space="preserve"> </w:t>
+      </w:r>
+      <w:proofErr w:type="spellStart"/>
+      <w:r>
+        <w:rPr>
+          <w:rFonts w:cstheme="minorHAnsi"/>
+          <w:sz w:val="24"/>
+          <w:szCs w:val="24"/>
+        </w:rPr>
+        <w:t>ArcGis</w:t>
+      </w:r>
+      <w:proofErr w:type="spellEnd"/>
+      <w:r>
+        <w:rPr>
+          <w:rFonts w:cstheme="minorHAnsi"/>
+          <w:sz w:val="24"/>
+          <w:szCs w:val="24"/>
+        </w:rPr>
+        <w:t xml:space="preserve"> shapefiles of station b</w:t>
+      </w:r>
+      <w:r>
+        <w:rPr>
+          <w:rFonts w:cstheme="minorHAnsi"/>
+          <w:sz w:val="24"/>
+          <w:szCs w:val="24"/>
+        </w:rPr>
+        <w:t>asins on 3 arc</w:t>
+      </w:r>
+      <w:r>
+        <w:rPr>
+          <w:rFonts w:cstheme="minorHAnsi"/>
+          <w:sz w:val="24"/>
+          <w:szCs w:val="24"/>
+        </w:rPr>
+        <w:t>min</w:t>
+      </w:r>
+    </w:p>
+    <w:p>
+      <w:pPr>
+        <w:rPr>
+          <w:rFonts w:cstheme="minorHAnsi"/>
+          <w:sz w:val="24"/>
+          <w:szCs w:val="24"/>
+          <w:lang w:val="de-DE"/>
+        </w:rPr>
+      </w:pPr>
+      <w:r>
+        <w:rPr>
+          <w:rFonts w:cstheme="minorHAnsi"/>
+          <w:sz w:val="24"/>
+          <w:szCs w:val="24"/>
+          <w:lang w:val="de-DE"/>
+        </w:rPr>
+        <w:t xml:space="preserve">e.g. </w:t>
+      </w:r>
+      <w:r>
+        <w:rPr>
+          <w:rFonts w:cstheme="minorHAnsi"/>
+          <w:sz w:val="24"/>
+          <w:szCs w:val="24"/>
+          <w:lang w:val="de-DE"/>
+        </w:rPr>
+        <w:t>0429_Danube_Danube_DEU_3</w:t>
+      </w:r>
+      <w:r>
+        <w:rPr>
+          <w:rFonts w:cstheme="minorHAnsi"/>
+          <w:sz w:val="24"/>
+          <w:szCs w:val="24"/>
+          <w:lang w:val="de-DE"/>
+        </w:rPr>
+        <w:t>min</w:t>
+      </w:r>
+      <w:r>
+        <w:rPr>
+          <w:rFonts w:cstheme="minorHAnsi"/>
+          <w:sz w:val="24"/>
+          <w:szCs w:val="24"/>
+          <w:lang w:val="de-DE"/>
+        </w:rPr>
+        <w:t>.shp</w:t>
+      </w:r>
+    </w:p>
+    <w:p>
+      <w:pPr>
+        <w:rPr>
+          <w:rFonts w:cstheme="minorHAnsi"/>
+          <w:sz w:val="24"/>
+          <w:szCs w:val="24"/>
+        </w:rPr>
+      </w:pPr>
+      <w:r>
+        <w:rPr>
+          <w:rFonts w:cstheme="minorHAnsi"/>
+          <w:sz w:val="24"/>
+          <w:szCs w:val="24"/>
+        </w:rPr>
+        <w:t xml:space="preserve">0429 -&gt; </w:t>
+      </w:r>
+      <w:proofErr w:type="spellStart"/>
+      <w:r>
+        <w:rPr>
+          <w:rFonts w:cstheme="minorHAnsi"/>
+          <w:sz w:val="24"/>
+          <w:szCs w:val="24"/>
+        </w:rPr>
+        <w:t>GloFAS</w:t>
+      </w:r>
+      <w:proofErr w:type="spellEnd"/>
+      <w:r>
+        <w:rPr>
+          <w:rFonts w:cstheme="minorHAnsi"/>
+          <w:sz w:val="24"/>
+          <w:szCs w:val="24"/>
+        </w:rPr>
+        <w:t xml:space="preserve"> ID</w:t>
+      </w:r>
+      <w:r>
+        <w:rPr>
+          <w:rFonts w:cstheme="minorHAnsi"/>
+          <w:sz w:val="24"/>
+          <w:szCs w:val="24"/>
+        </w:rPr>
+        <w:t xml:space="preserve"> from </w:t>
+      </w:r>
+      <w:r>
+        <w:rPr>
+          <w:rFonts w:cstheme="minorHAnsi"/>
+          <w:sz w:val="24"/>
+          <w:szCs w:val="24"/>
+        </w:rPr>
+        <w:t>Danube_GloFAS3arcmin_cal.stat</w:t>
+      </w:r>
+    </w:p>
+    <w:p>
+      <w:pPr>
+        <w:rPr>
+          <w:rFonts w:cstheme="minorHAnsi"/>
+          <w:sz w:val="24"/>
+          <w:szCs w:val="24"/>
+        </w:rPr>
+      </w:pPr>
+    </w:p>
+    <w:p>
+      <w:pPr>
+        <w:rPr>
+          <w:rFonts w:cstheme="minorHAnsi"/>
+          <w:b/>
+          <w:bCs/>
+          <w:sz w:val="24"/>
+          <w:szCs w:val="24"/>
+        </w:rPr>
+      </w:pPr>
+      <w:r>
+        <w:rPr>
+          <w:rFonts w:cstheme="minorHAnsi"/>
+          <w:b/>
+          <w:bCs/>
+          <w:sz w:val="24"/>
+          <w:szCs w:val="24"/>
+        </w:rPr>
+        <w:t>Metadata_calib_stations_Danube_EFASv5_station.xlsx</w:t>
+      </w:r>
+    </w:p>
+    <w:p>
+      <w:pPr>
+        <w:rPr>
+          <w:rFonts w:cstheme="minorHAnsi"/>
+          <w:sz w:val="24"/>
+          <w:szCs w:val="24"/>
+        </w:rPr>
+      </w:pPr>
+      <w:r>
+        <w:rPr>
+          <w:rFonts w:cstheme="minorHAnsi"/>
+          <w:sz w:val="24"/>
+          <w:szCs w:val="24"/>
+        </w:rPr>
+        <w:t>Danube_EFAS1arcmin_cal.stations</w:t>
+      </w:r>
+      <w:r>
+        <w:rPr>
+          <w:rFonts w:cstheme="minorHAnsi"/>
+          <w:sz w:val="24"/>
+          <w:szCs w:val="24"/>
+        </w:rPr>
+        <w:t>: sheet from Danube EFAS stations</w:t>
+      </w:r>
+    </w:p>
+    <w:p>
+      <w:pPr>
+        <w:rPr>
+          <w:rFonts w:cstheme="minorHAnsi"/>
+          <w:sz w:val="24"/>
+          <w:szCs w:val="24"/>
+        </w:rPr>
+      </w:pPr>
+      <w:proofErr w:type="spellStart"/>
+      <w:r>
+        <w:rPr>
+          <w:rFonts w:cstheme="minorHAnsi"/>
+          <w:sz w:val="24"/>
+          <w:szCs w:val="24"/>
+        </w:rPr>
+        <w:t>compare_efas</w:t>
+      </w:r>
+      <w:proofErr w:type="spellEnd"/>
+      <w:r>
+        <w:rPr>
+          <w:rFonts w:cstheme="minorHAnsi"/>
+          <w:sz w:val="24"/>
+          <w:szCs w:val="24"/>
+        </w:rPr>
+        <w:t xml:space="preserve">: compare </w:t>
+      </w:r>
+      <w:proofErr w:type="spellStart"/>
+      <w:r>
+        <w:rPr>
+          <w:rFonts w:cstheme="minorHAnsi"/>
+          <w:sz w:val="24"/>
+          <w:szCs w:val="24"/>
+        </w:rPr>
+        <w:t>Efas</w:t>
+      </w:r>
+      <w:proofErr w:type="spellEnd"/>
+      <w:r>
+        <w:rPr>
+          <w:rFonts w:cstheme="minorHAnsi"/>
+          <w:sz w:val="24"/>
+          <w:szCs w:val="24"/>
+        </w:rPr>
+        <w:t xml:space="preserve"> stations to 3 arcsec </w:t>
+      </w:r>
+      <w:proofErr w:type="gramStart"/>
+      <w:r>
+        <w:rPr>
+          <w:rFonts w:cstheme="minorHAnsi"/>
+          <w:sz w:val="24"/>
+          <w:szCs w:val="24"/>
+        </w:rPr>
+        <w:t>stations</w:t>
+      </w:r>
+      <w:proofErr w:type="gramEnd"/>
+    </w:p>
+    <w:p>
+      <w:pPr>
+        <w:ind w:firstLine="720"/>
+        <w:rPr>
+          <w:rFonts w:cstheme="minorHAnsi"/>
+          <w:sz w:val="24"/>
+          <w:szCs w:val="24"/>
+        </w:rPr>
+      </w:pPr>
+      <w:r>
+        <w:rPr>
+          <w:rFonts w:cstheme="minorHAnsi"/>
+          <w:sz w:val="24"/>
+          <w:szCs w:val="24"/>
+        </w:rPr>
+        <w:t>new_lat_3sec, new_lon_3sec, new_area-3sec from MERRIT 3sec river network</w:t>
+      </w:r>
+    </w:p>
+    <w:p>
+      <w:pPr>
+        <w:rPr>
+          <w:rFonts w:cstheme="minorHAnsi"/>
+          <w:sz w:val="24"/>
+          <w:szCs w:val="24"/>
+        </w:rPr>
+      </w:pPr>
+      <w:r>
+        <w:rPr>
+          <w:rFonts w:cstheme="minorHAnsi"/>
+          <w:sz w:val="24"/>
+          <w:szCs w:val="24"/>
+        </w:rPr>
+        <w:tab/>
+        <w:t>Column Z-AW: manual inspections of 18 stations</w:t>
+      </w:r>
+    </w:p>
+    <w:p>
+      <w:pPr>
+        <w:rPr>
+          <w:rFonts w:cstheme="minorHAnsi"/>
+          <w:sz w:val="24"/>
+          <w:szCs w:val="24"/>
+        </w:rPr>
+      </w:pPr>
+      <w:proofErr w:type="spellStart"/>
+      <w:r>
+        <w:rPr>
+          <w:rFonts w:cstheme="minorHAnsi"/>
+          <w:sz w:val="24"/>
+          <w:szCs w:val="24"/>
+        </w:rPr>
+        <w:t>result_efas</w:t>
+      </w:r>
+      <w:proofErr w:type="spellEnd"/>
+      <w:r>
+        <w:rPr>
+          <w:rFonts w:cstheme="minorHAnsi"/>
+          <w:sz w:val="24"/>
+          <w:szCs w:val="24"/>
+        </w:rPr>
+        <w:t>: results for stations on 1 arcmin</w:t>
+      </w:r>
+    </w:p>
+    <w:p>
+      <w:pPr>
+        <w:rPr>
+          <w:rFonts w:cstheme="minorHAnsi"/>
+          <w:b/>
+          <w:bCs/>
+          <w:sz w:val="24"/>
+          <w:szCs w:val="24"/>
+        </w:rPr>
+      </w:pPr>
+      <w:r>
+        <w:rPr>
+          <w:rFonts w:cstheme="minorHAnsi"/>
+          <w:b/>
+          <w:bCs/>
+          <w:sz w:val="24"/>
+          <w:szCs w:val="24"/>
+        </w:rPr>
+        <w:t>Metadata_calib_stations_Danube_GloFASv4_stations.xlsx</w:t>
+      </w:r>
+    </w:p>
+    <w:p>
+      <w:pPr>
+        <w:rPr>
+          <w:rFonts w:cstheme="minorHAnsi"/>
+          <w:sz w:val="24"/>
+          <w:szCs w:val="24"/>
+        </w:rPr>
+      </w:pPr>
+      <w:r>
+        <w:rPr>
+          <w:rFonts w:cstheme="minorHAnsi"/>
+          <w:sz w:val="24"/>
+          <w:szCs w:val="24"/>
+        </w:rPr>
+        <w:t>Danube_EFAS1arcmin_cal.stations</w:t>
+      </w:r>
+      <w:r>
+        <w:rPr>
+          <w:rFonts w:cstheme="minorHAnsi"/>
+          <w:sz w:val="24"/>
+          <w:szCs w:val="24"/>
+        </w:rPr>
+        <w:t xml:space="preserve">: sheet from Danube </w:t>
+      </w:r>
+      <w:r>
+        <w:rPr>
+          <w:rFonts w:cstheme="minorHAnsi"/>
+          <w:sz w:val="24"/>
+          <w:szCs w:val="24"/>
+        </w:rPr>
+        <w:t>GLOFAS</w:t>
+      </w:r>
+      <w:r>
+        <w:rPr>
+          <w:rFonts w:cstheme="minorHAnsi"/>
+          <w:sz w:val="24"/>
+          <w:szCs w:val="24"/>
+        </w:rPr>
+        <w:t xml:space="preserve"> stations</w:t>
+      </w:r>
+    </w:p>
+    <w:p>
+      <w:pPr>
+        <w:rPr>
+          <w:rFonts w:cstheme="minorHAnsi"/>
+          <w:sz w:val="24"/>
+          <w:szCs w:val="24"/>
+        </w:rPr>
+      </w:pPr>
+      <w:proofErr w:type="spellStart"/>
+      <w:r>
+        <w:rPr>
+          <w:rFonts w:cstheme="minorHAnsi"/>
+          <w:sz w:val="24"/>
+          <w:szCs w:val="24"/>
+        </w:rPr>
+        <w:t>compare_glofas</w:t>
+      </w:r>
+      <w:proofErr w:type="spellEnd"/>
+      <w:r>
+        <w:rPr>
+          <w:rFonts w:cstheme="minorHAnsi"/>
+          <w:sz w:val="24"/>
+          <w:szCs w:val="24"/>
+        </w:rPr>
+        <w:t xml:space="preserve">: compare </w:t>
+      </w:r>
+      <w:r>
+        <w:rPr>
+          <w:rFonts w:cstheme="minorHAnsi"/>
+          <w:sz w:val="24"/>
+          <w:szCs w:val="24"/>
+        </w:rPr>
+        <w:t>GLOFAS</w:t>
+      </w:r>
+      <w:r>
+        <w:rPr>
+          <w:rFonts w:cstheme="minorHAnsi"/>
+          <w:sz w:val="24"/>
+          <w:szCs w:val="24"/>
+        </w:rPr>
+        <w:t xml:space="preserve"> stations to 3 arcsec </w:t>
+      </w:r>
+      <w:proofErr w:type="gramStart"/>
+      <w:r>
+        <w:rPr>
+          <w:rFonts w:cstheme="minorHAnsi"/>
+          <w:sz w:val="24"/>
+          <w:szCs w:val="24"/>
+        </w:rPr>
+        <w:t>stations</w:t>
+      </w:r>
+      <w:proofErr w:type="gramEnd"/>
+    </w:p>
+    <w:p>
+      <w:pPr>
+        <w:ind w:firstLine="720"/>
+        <w:rPr>
+          <w:rFonts w:cstheme="minorHAnsi"/>
+          <w:sz w:val="24"/>
+          <w:szCs w:val="24"/>
+        </w:rPr>
+      </w:pPr>
+      <w:r>
+        <w:rPr>
+          <w:rFonts w:cstheme="minorHAnsi"/>
+          <w:sz w:val="24"/>
+          <w:szCs w:val="24"/>
+        </w:rPr>
+        <w:t>new_lat_3sec, new_lon_3sec, new_area-3sec from MERRIT 3sec river network</w:t>
+      </w:r>
+    </w:p>
+    <w:p>
+      <w:pPr>
+        <w:rPr>
+          <w:rFonts w:cstheme="minorHAnsi"/>
+          <w:sz w:val="24"/>
+          <w:szCs w:val="24"/>
+        </w:rPr>
+      </w:pPr>
+      <w:r>
+        <w:rPr>
+          <w:rFonts w:cstheme="minorHAnsi"/>
+          <w:sz w:val="24"/>
+          <w:szCs w:val="24"/>
+        </w:rPr>
+        <w:tab/>
+        <w:t xml:space="preserve">Column </w:t>
+      </w:r>
+      <w:r>
+        <w:rPr>
+          <w:rFonts w:cstheme="minorHAnsi"/>
+          <w:sz w:val="24"/>
+          <w:szCs w:val="24"/>
+        </w:rPr>
+        <w:t>AB</w:t>
+      </w:r>
+      <w:r>
+        <w:rPr>
+          <w:rFonts w:cstheme="minorHAnsi"/>
+          <w:sz w:val="24"/>
+          <w:szCs w:val="24"/>
+        </w:rPr>
+        <w:t>-</w:t>
+      </w:r>
+      <w:r>
+        <w:rPr>
+          <w:rFonts w:cstheme="minorHAnsi"/>
+          <w:sz w:val="24"/>
+          <w:szCs w:val="24"/>
+        </w:rPr>
+        <w:t>BB</w:t>
+      </w:r>
+      <w:r>
+        <w:rPr>
+          <w:rFonts w:cstheme="minorHAnsi"/>
+          <w:sz w:val="24"/>
+          <w:szCs w:val="24"/>
+        </w:rPr>
+        <w:t xml:space="preserve">: manual inspections of </w:t>
+      </w:r>
+      <w:r>
+        <w:rPr>
+          <w:rFonts w:cstheme="minorHAnsi"/>
+          <w:sz w:val="24"/>
+          <w:szCs w:val="24"/>
+        </w:rPr>
+        <w:t>4</w:t>
+      </w:r>
+      <w:r>
+        <w:rPr>
+          <w:rFonts w:cstheme="minorHAnsi"/>
+          <w:sz w:val="24"/>
+          <w:szCs w:val="24"/>
+        </w:rPr>
+        <w:t xml:space="preserve"> stations</w:t>
+      </w:r>
+    </w:p>
+    <w:p>
+      <w:pPr>
+        <w:rPr>
+          <w:rFonts w:cstheme="minorHAnsi"/>
+          <w:sz w:val="24"/>
+          <w:szCs w:val="24"/>
+        </w:rPr>
+      </w:pPr>
+      <w:proofErr w:type="spellStart"/>
+      <w:r>
+        <w:rPr>
+          <w:rFonts w:cstheme="minorHAnsi"/>
+          <w:sz w:val="24"/>
+          <w:szCs w:val="24"/>
+        </w:rPr>
+        <w:t>result_</w:t>
+      </w:r>
+      <w:r>
+        <w:rPr>
+          <w:rFonts w:cstheme="minorHAnsi"/>
+          <w:sz w:val="24"/>
+          <w:szCs w:val="24"/>
+        </w:rPr>
+        <w:t>glofas</w:t>
+      </w:r>
+      <w:proofErr w:type="spellEnd"/>
+      <w:r>
+        <w:rPr>
+          <w:rFonts w:cstheme="minorHAnsi"/>
+          <w:sz w:val="24"/>
+          <w:szCs w:val="24"/>
+        </w:rPr>
+        <w:t xml:space="preserve">: results for stations on </w:t>
+      </w:r>
+      <w:r>
+        <w:rPr>
+          <w:rFonts w:cstheme="minorHAnsi"/>
+          <w:sz w:val="24"/>
+          <w:szCs w:val="24"/>
+        </w:rPr>
+        <w:t>3</w:t>
+      </w:r>
+      <w:r>
+        <w:rPr>
+          <w:rFonts w:cstheme="minorHAnsi"/>
+          <w:sz w:val="24"/>
+          <w:szCs w:val="24"/>
+        </w:rPr>
+        <w:t xml:space="preserve"> arcmin</w:t>
+      </w:r>
+    </w:p>
+    <w:p>
+      <w:pPr>
+        <w:rPr>
+          <w:rFonts w:cstheme="minorHAnsi"/>
+          <w:sz w:val="24"/>
+          <w:szCs w:val="24"/>
+        </w:rPr>
+      </w:pPr>
+    </w:p>
+    <w:p>
+      <w:pPr>
+        <w:rPr>
           <w:rFonts w:eastAsia="Times New Roman" w:cstheme="minorHAnsi"/>
           <w:sz w:val="24"/>
           <w:szCs w:val="24"/>
@@ -1929,6 +3071,7 @@
           <w:color w:val="000000"/>
           <w:sz w:val="24"/>
           <w:szCs w:val="24"/>
+          <w:lang w:val="de-DE"/>
         </w:rPr>
       </w:pPr>
       <w:proofErr w:type="spellStart"/>
@@ -1940,11 +3083,38 @@
           <w:color w:val="000000"/>
           <w:sz w:val="24"/>
           <w:szCs w:val="24"/>
+          <w:lang w:val="de-DE"/>
         </w:rPr>
         <w:lastRenderedPageBreak/>
         <w:t>Glofas</w:t>
       </w:r>
       <w:proofErr w:type="spellEnd"/>
+      <w:r>
+        <w:rPr>
+          <w:rFonts w:asciiTheme="minorHAnsi" w:hAnsiTheme="minorHAnsi" w:cstheme="minorHAnsi"/>
+          <w:b/>
+          <w:bCs/>
+          <w:color w:val="000000"/>
+          <w:sz w:val="24"/>
+          <w:szCs w:val="24"/>
+          <w:lang w:val="de-DE"/>
+        </w:rPr>
+        <w:t xml:space="preserve"> </w:t>
+      </w:r>
+      <w:proofErr w:type="spellStart"/>
+      <w:r>
+        <w:rPr>
+          <w:rFonts w:asciiTheme="minorHAnsi" w:hAnsiTheme="minorHAnsi" w:cstheme="minorHAnsi"/>
+          <w:b/>
+          <w:bCs/>
+          <w:color w:val="000000"/>
+          <w:sz w:val="24"/>
+          <w:szCs w:val="24"/>
+          <w:lang w:val="de-DE"/>
+        </w:rPr>
+        <w:t>examples</w:t>
+      </w:r>
+      <w:proofErr w:type="spellEnd"/>
     </w:p>
     <w:p>
       <w:pPr>
@@ -1955,6 +3125,7 @@
           <w:color w:val="000000"/>
           <w:sz w:val="22"/>
           <w:szCs w:val="22"/>
+          <w:lang w:val="de-DE"/>
         </w:rPr>
       </w:pPr>
     </w:p>
@@ -1975,27 +3146,21 @@
       <w:r>
         <w:rPr>
           <w:rFonts w:asciiTheme="minorHAnsi" w:hAnsiTheme="minorHAnsi" w:cstheme="minorHAnsi"/>
+          <w:b/>
+          <w:bCs/>
           <w:color w:val="000000"/>
           <w:sz w:val="22"/>
           <w:szCs w:val="22"/>
           <w:lang w:val="de-DE"/>
         </w:rPr>
-        <w:t>Station 0436</w:t>
-      </w:r>
-      <w:r>
-        <w:rPr>
-          <w:rFonts w:asciiTheme="minorHAnsi" w:hAnsiTheme="minorHAnsi" w:cstheme="minorHAnsi"/>
-          <w:color w:val="000000"/>
-          <w:sz w:val="22"/>
-          <w:szCs w:val="22"/>
-          <w:lang w:val="de-DE"/>
-        </w:rPr>
-        <w:t xml:space="preserve"> Oberndorf, </w:t>
+        <w:t xml:space="preserve">Station 0436 Oberndorf, </w:t>
       </w:r>
       <w:proofErr w:type="spellStart"/>
       <w:r>
         <w:rPr>
           <w:rFonts w:asciiTheme="minorHAnsi" w:hAnsiTheme="minorHAnsi" w:cstheme="minorHAnsi"/>
+          <w:b/>
+          <w:bCs/>
           <w:color w:val="000000"/>
           <w:sz w:val="22"/>
           <w:szCs w:val="22"/>
@@ -2065,16 +3230,16 @@
       <w:pPr>
         <w:pStyle w:val="HTMLPreformatted"/>
         <w:shd w:val="clear" w:color="auto" w:fill="FFFFFF"/>
-        <w:rPr>
-          <w:rFonts w:asciiTheme="minorHAnsi" w:hAnsiTheme="minorHAnsi" w:cstheme="minorHAnsi"/>
-          <w:color w:val="000000"/>
-        </w:rPr>
-      </w:pPr>
-      <w:r>
-        <w:rPr>
-          <w:rFonts w:asciiTheme="minorHAnsi" w:hAnsiTheme="minorHAnsi" w:cstheme="minorHAnsi"/>
-          <w:color w:val="000000"/>
-          <w:lang w:val="de-DE"/>
+        <w:ind w:left="720" w:hanging="720"/>
+        <w:rPr>
+          <w:rFonts w:asciiTheme="minorHAnsi" w:hAnsiTheme="minorHAnsi" w:cstheme="minorHAnsi"/>
+          <w:color w:val="000000"/>
+        </w:rPr>
+      </w:pPr>
+      <w:r>
+        <w:rPr>
+          <w:rFonts w:asciiTheme="minorHAnsi" w:hAnsiTheme="minorHAnsi" w:cstheme="minorHAnsi"/>
+          <w:color w:val="000000"/>
         </w:rPr>
         <w:t xml:space="preserve">Fig </w:t>
       </w:r>
@@ -2082,7 +3247,6 @@
         <w:rPr>
           <w:rFonts w:asciiTheme="minorHAnsi" w:hAnsiTheme="minorHAnsi" w:cstheme="minorHAnsi"/>
           <w:color w:val="000000"/>
-          <w:lang w:val="de-DE"/>
         </w:rPr>
         <w:t>2</w:t>
       </w:r>
@@ -2090,34 +3254,52 @@
         <w:rPr>
           <w:rFonts w:asciiTheme="minorHAnsi" w:hAnsiTheme="minorHAnsi" w:cstheme="minorHAnsi"/>
           <w:color w:val="000000"/>
-          <w:lang w:val="de-DE"/>
-        </w:rPr>
-        <w:t xml:space="preserve">: Station 436 – Oberndorf, </w:t>
+        </w:rPr>
+        <w:t xml:space="preserve">: Station 436 – </w:t>
       </w:r>
       <w:proofErr w:type="spellStart"/>
       <w:r>
         <w:rPr>
           <w:rFonts w:asciiTheme="minorHAnsi" w:hAnsiTheme="minorHAnsi" w:cstheme="minorHAnsi"/>
           <w:color w:val="000000"/>
-          <w:lang w:val="de-DE"/>
-        </w:rPr>
-        <w:t>Danube</w:t>
+        </w:rPr>
+        <w:t>Oberndorf</w:t>
       </w:r>
       <w:proofErr w:type="spellEnd"/>
       <w:r>
         <w:rPr>
           <w:rFonts w:asciiTheme="minorHAnsi" w:hAnsiTheme="minorHAnsi" w:cstheme="minorHAnsi"/>
           <w:color w:val="000000"/>
-          <w:lang w:val="de-DE"/>
-        </w:rPr>
-        <w:t xml:space="preserve">. </w:t>
-      </w:r>
-      <w:r>
-        <w:rPr>
-          <w:rFonts w:asciiTheme="minorHAnsi" w:hAnsiTheme="minorHAnsi" w:cstheme="minorHAnsi"/>
-          <w:color w:val="000000"/>
-        </w:rPr>
-        <w:t xml:space="preserve">In blue – shapefile of new calculated station basin. In pink – EFAS station shapefile (most parts below the blue shape). The EFAS station includes the river </w:t>
+        </w:rPr>
+        <w:t xml:space="preserve">, Danube. </w:t>
+      </w:r>
+      <w:r>
+        <w:rPr>
+          <w:rFonts w:asciiTheme="minorHAnsi" w:hAnsiTheme="minorHAnsi" w:cstheme="minorHAnsi"/>
+          <w:color w:val="000000"/>
+        </w:rPr>
+        <w:t>B</w:t>
+      </w:r>
+      <w:r>
+        <w:rPr>
+          <w:rFonts w:asciiTheme="minorHAnsi" w:hAnsiTheme="minorHAnsi" w:cstheme="minorHAnsi"/>
+          <w:color w:val="000000"/>
+        </w:rPr>
+        <w:t xml:space="preserve">lue – shapefile of new calculated station basin. </w:t>
+      </w:r>
+      <w:r>
+        <w:rPr>
+          <w:rFonts w:asciiTheme="minorHAnsi" w:hAnsiTheme="minorHAnsi" w:cstheme="minorHAnsi"/>
+          <w:color w:val="000000"/>
+        </w:rPr>
+        <w:t>P</w:t>
+      </w:r>
+      <w:r>
+        <w:rPr>
+          <w:rFonts w:asciiTheme="minorHAnsi" w:hAnsiTheme="minorHAnsi" w:cstheme="minorHAnsi"/>
+          <w:color w:val="000000"/>
+        </w:rPr>
+        <w:t xml:space="preserve">ink – EFAS station shapefile (most parts below the blue shape). The EFAS station includes the river </w:t>
       </w:r>
       <w:proofErr w:type="spellStart"/>
       <w:r>
@@ -2149,7 +3331,21 @@
           <w:rFonts w:asciiTheme="minorHAnsi" w:hAnsiTheme="minorHAnsi" w:cstheme="minorHAnsi"/>
           <w:color w:val="000000"/>
         </w:rPr>
-        <w:t xml:space="preserve">, which join the Danube after the station </w:t>
+        <w:t>, which join</w:t>
+      </w:r>
+      <w:r>
+        <w:rPr>
+          <w:rFonts w:asciiTheme="minorHAnsi" w:hAnsiTheme="minorHAnsi" w:cstheme="minorHAnsi"/>
+          <w:color w:val="000000"/>
+        </w:rPr>
+        <w:t>s</w:t>
+      </w:r>
+      <w:r>
+        <w:rPr>
+          <w:rFonts w:asciiTheme="minorHAnsi" w:hAnsiTheme="minorHAnsi" w:cstheme="minorHAnsi"/>
+          <w:color w:val="000000"/>
+        </w:rPr>
+        <w:t xml:space="preserve"> the Danube after the station </w:t>
       </w:r>
       <w:proofErr w:type="spellStart"/>
       <w:r>
@@ -2196,6 +3392,7 @@
       </w:pPr>
       <w:r>
         <w:rPr>
+          <w:noProof/>
           <w:color w:val="000000"/>
         </w:rPr>
         <w:drawing>
@@ -2239,6 +3436,7 @@
       <w:pPr>
         <w:pStyle w:val="HTMLPreformatted"/>
         <w:shd w:val="clear" w:color="auto" w:fill="FFFFFF"/>
+        <w:ind w:left="720" w:hanging="720"/>
         <w:rPr>
           <w:rFonts w:asciiTheme="minorHAnsi" w:hAnsiTheme="minorHAnsi" w:cstheme="minorHAnsi"/>
           <w:color w:val="000000"/>
@@ -2263,39 +3461,21 @@
           <w:rFonts w:asciiTheme="minorHAnsi" w:hAnsiTheme="minorHAnsi" w:cstheme="minorHAnsi"/>
           <w:color w:val="000000"/>
         </w:rPr>
-        <w:t xml:space="preserve">: Detail of station 435. Red point – provided station location, green point – shifted station location to match high-res (3 arcsec) river network. Blue point – middle point of station location on </w:t>
-      </w:r>
-      <w:proofErr w:type="gramStart"/>
-      <w:r>
-        <w:rPr>
-          <w:rFonts w:asciiTheme="minorHAnsi" w:hAnsiTheme="minorHAnsi" w:cstheme="minorHAnsi"/>
-          <w:color w:val="000000"/>
-        </w:rPr>
-        <w:t>3</w:t>
-      </w:r>
-      <w:proofErr w:type="gramEnd"/>
-      <w:r>
-        <w:rPr>
-          <w:rFonts w:asciiTheme="minorHAnsi" w:hAnsiTheme="minorHAnsi" w:cstheme="minorHAnsi"/>
-          <w:color w:val="000000"/>
-        </w:rPr>
-        <w:t xml:space="preserve"> arcmin. Light green shape – high-res shape file on </w:t>
-      </w:r>
-      <w:proofErr w:type="gramStart"/>
-      <w:r>
-        <w:rPr>
-          <w:rFonts w:asciiTheme="minorHAnsi" w:hAnsiTheme="minorHAnsi" w:cstheme="minorHAnsi"/>
-          <w:color w:val="000000"/>
-        </w:rPr>
-        <w:t>3</w:t>
-      </w:r>
-      <w:proofErr w:type="gramEnd"/>
-      <w:r>
-        <w:rPr>
-          <w:rFonts w:asciiTheme="minorHAnsi" w:hAnsiTheme="minorHAnsi" w:cstheme="minorHAnsi"/>
-          <w:color w:val="000000"/>
-        </w:rPr>
-        <w:t xml:space="preserve"> arcsec.</w:t>
+        <w:t>: Detail of station 43</w:t>
+      </w:r>
+      <w:r>
+        <w:rPr>
+          <w:rFonts w:asciiTheme="minorHAnsi" w:hAnsiTheme="minorHAnsi" w:cstheme="minorHAnsi"/>
+          <w:color w:val="000000"/>
+        </w:rPr>
+        <w:t>6</w:t>
+      </w:r>
+      <w:r>
+        <w:rPr>
+          <w:rFonts w:asciiTheme="minorHAnsi" w:hAnsiTheme="minorHAnsi" w:cstheme="minorHAnsi"/>
+          <w:color w:val="000000"/>
+        </w:rPr>
+        <w:t>. Red point – provided station location, green point – shifted station location to match high-res (3 arcsec) river network. Blue point – middle point of station location on 3 arcmin. Light green shape – high-res shape file on 3 arcsec.</w:t>
       </w:r>
     </w:p>
     <w:p>
@@ -2331,6 +3511,8 @@
         <w:shd w:val="clear" w:color="auto" w:fill="FFFFFF"/>
         <w:rPr>
           <w:rFonts w:asciiTheme="minorHAnsi" w:hAnsiTheme="minorHAnsi" w:cstheme="minorHAnsi"/>
+          <w:b/>
+          <w:bCs/>
           <w:color w:val="000000"/>
           <w:sz w:val="22"/>
           <w:szCs w:val="22"/>
@@ -2339,6 +3521,8 @@
       <w:r>
         <w:rPr>
           <w:rFonts w:asciiTheme="minorHAnsi" w:hAnsiTheme="minorHAnsi" w:cstheme="minorHAnsi"/>
+          <w:b/>
+          <w:bCs/>
           <w:color w:val="000000"/>
           <w:sz w:val="22"/>
           <w:szCs w:val="22"/>
@@ -2349,6 +3533,8 @@
       <w:r>
         <w:rPr>
           <w:rFonts w:asciiTheme="minorHAnsi" w:hAnsiTheme="minorHAnsi" w:cstheme="minorHAnsi"/>
+          <w:b/>
+          <w:bCs/>
           <w:color w:val="000000"/>
           <w:sz w:val="22"/>
           <w:szCs w:val="22"/>
@@ -2358,6 +3544,8 @@
       <w:r>
         <w:rPr>
           <w:rFonts w:asciiTheme="minorHAnsi" w:hAnsiTheme="minorHAnsi" w:cstheme="minorHAnsi"/>
+          <w:b/>
+          <w:bCs/>
           <w:color w:val="000000"/>
           <w:sz w:val="22"/>
           <w:szCs w:val="22"/>
@@ -2378,7 +3566,7 @@
           <w:noProof/>
         </w:rPr>
         <w:drawing>
-          <wp:anchor distT="0" distB="0" distL="114300" distR="114300" simplePos="0" relativeHeight="251658240" behindDoc="0" locked="0" layoutInCell="1" allowOverlap="1" wp14:anchorId="65A51A09" wp14:editId="6ADBE1E2">
+          <wp:anchor distT="0" distB="0" distL="114300" distR="114300" simplePos="0" relativeHeight="251658240" behindDoc="0" locked="0" layoutInCell="1" allowOverlap="1" wp14:anchorId="65A51A09" wp14:editId="6248908A">
             <wp:simplePos x="0" y="0"/>
             <wp:positionH relativeFrom="column">
               <wp:posOffset>2604977</wp:posOffset>
@@ -2565,6 +3753,7 @@
       <w:pPr>
         <w:pStyle w:val="HTMLPreformatted"/>
         <w:shd w:val="clear" w:color="auto" w:fill="FFFFFF"/>
+        <w:ind w:left="720" w:hanging="720"/>
         <w:rPr>
           <w:rFonts w:asciiTheme="minorHAnsi" w:hAnsiTheme="minorHAnsi" w:cstheme="minorHAnsi"/>
           <w:color w:val="000000"/>
@@ -2626,23 +3815,56 @@
           <w:rFonts w:asciiTheme="minorHAnsi" w:hAnsiTheme="minorHAnsi" w:cstheme="minorHAnsi"/>
           <w:color w:val="000000"/>
         </w:rPr>
-        <w:t xml:space="preserve"> this river </w:t>
-      </w:r>
-      <w:proofErr w:type="gramStart"/>
-      <w:r>
-        <w:rPr>
-          <w:rFonts w:asciiTheme="minorHAnsi" w:hAnsiTheme="minorHAnsi" w:cstheme="minorHAnsi"/>
-          <w:color w:val="000000"/>
-        </w:rPr>
-        <w:t>is included</w:t>
-      </w:r>
-      <w:proofErr w:type="gramEnd"/>
-      <w:r>
-        <w:rPr>
-          <w:rFonts w:asciiTheme="minorHAnsi" w:hAnsiTheme="minorHAnsi" w:cstheme="minorHAnsi"/>
-          <w:color w:val="000000"/>
-        </w:rPr>
-        <w:t xml:space="preserve"> in the river network of station 517.</w:t>
+        <w:t xml:space="preserve"> this river is included in the river network of station 517.</w:t>
+      </w:r>
+      <w:r>
+        <w:rPr>
+          <w:rFonts w:asciiTheme="minorHAnsi" w:hAnsiTheme="minorHAnsi" w:cstheme="minorHAnsi"/>
+          <w:color w:val="000000"/>
+        </w:rPr>
+        <w:t xml:space="preserve"> </w:t>
+      </w:r>
+      <w:r>
+        <w:rPr>
+          <w:rFonts w:asciiTheme="minorHAnsi" w:hAnsiTheme="minorHAnsi" w:cstheme="minorHAnsi"/>
+          <w:color w:val="000000"/>
+        </w:rPr>
+        <w:t>Red point – provided station location</w:t>
+      </w:r>
+      <w:r>
+        <w:rPr>
+          <w:rFonts w:asciiTheme="minorHAnsi" w:hAnsiTheme="minorHAnsi" w:cstheme="minorHAnsi"/>
+          <w:color w:val="000000"/>
+        </w:rPr>
+        <w:t>, l</w:t>
+      </w:r>
+      <w:r>
+        <w:rPr>
+          <w:rFonts w:asciiTheme="minorHAnsi" w:hAnsiTheme="minorHAnsi" w:cstheme="minorHAnsi"/>
+          <w:color w:val="000000"/>
+        </w:rPr>
+        <w:t xml:space="preserve">ight green </w:t>
+      </w:r>
+      <w:r>
+        <w:rPr>
+          <w:rFonts w:asciiTheme="minorHAnsi" w:hAnsiTheme="minorHAnsi" w:cstheme="minorHAnsi"/>
+          <w:color w:val="000000"/>
+        </w:rPr>
+        <w:t>point</w:t>
+      </w:r>
+      <w:r>
+        <w:rPr>
+          <w:rFonts w:asciiTheme="minorHAnsi" w:hAnsiTheme="minorHAnsi" w:cstheme="minorHAnsi"/>
+          <w:color w:val="000000"/>
+        </w:rPr>
+        <w:t xml:space="preserve"> – </w:t>
+      </w:r>
+      <w:r>
+        <w:rPr>
+          <w:rFonts w:asciiTheme="minorHAnsi" w:hAnsiTheme="minorHAnsi" w:cstheme="minorHAnsi"/>
+          <w:color w:val="000000"/>
+        </w:rPr>
+        <w:t xml:space="preserve">shifted station to river matching provided basin area. </w:t>
       </w:r>
     </w:p>
     <w:p>
@@ -2664,12 +3886,20 @@
       </w:pPr>
     </w:p>
     <w:p>
-      <w:r>
-        <w:rPr>
+      <w:pPr>
+        <w:rPr>
+          <w:b/>
+          <w:bCs/>
+        </w:rPr>
+      </w:pPr>
+      <w:r>
+        <w:rPr>
+          <w:b/>
+          <w:bCs/>
           <w:noProof/>
         </w:rPr>
         <w:drawing>
-          <wp:anchor distT="0" distB="0" distL="114300" distR="114300" simplePos="0" relativeHeight="251660288" behindDoc="0" locked="0" layoutInCell="1" allowOverlap="1" wp14:anchorId="5918310E" wp14:editId="6F4F5D57">
+          <wp:anchor distT="0" distB="0" distL="114300" distR="114300" simplePos="0" relativeHeight="251660288" behindDoc="0" locked="0" layoutInCell="1" allowOverlap="1" wp14:anchorId="5918310E" wp14:editId="2EF403F5">
             <wp:simplePos x="0" y="0"/>
             <wp:positionH relativeFrom="column">
               <wp:posOffset>3016250</wp:posOffset>
@@ -2719,12 +3949,24 @@
         </w:drawing>
       </w:r>
       <w:r>
+        <w:rPr>
+          <w:b/>
+          <w:bCs/>
+        </w:rPr>
         <w:t>Station 5</w:t>
       </w:r>
       <w:r>
+        <w:rPr>
+          <w:b/>
+          <w:bCs/>
+        </w:rPr>
         <w:t>59</w:t>
       </w:r>
       <w:r>
+        <w:rPr>
+          <w:b/>
+          <w:bCs/>
+        </w:rPr>
         <w:t xml:space="preserve"> – Maros, Danube</w:t>
       </w:r>
     </w:p>
@@ -2773,6 +4015,7 @@
     <w:p/>
     <w:p>
       <w:pPr>
+        <w:ind w:left="720" w:hanging="720"/>
         <w:rPr>
           <w:sz w:val="20"/>
           <w:szCs w:val="20"/>
@@ -2797,44 +4040,42 @@
           <w:sz w:val="20"/>
           <w:szCs w:val="20"/>
         </w:rPr>
-        <w:t xml:space="preserve">: Station 559 – Maros, Danube, Romania. Here the river from west </w:t>
+        <w:t>: Station 559 – Maros, Danube, Romania. Here</w:t>
       </w:r>
       <w:r>
         <w:rPr>
           <w:sz w:val="20"/>
           <w:szCs w:val="20"/>
         </w:rPr>
-        <w:t>(</w:t>
-      </w:r>
-      <w:proofErr w:type="spellStart"/>
+        <w:t>,</w:t>
+      </w:r>
       <w:r>
         <w:rPr>
           <w:sz w:val="20"/>
           <w:szCs w:val="20"/>
         </w:rPr>
-        <w:t>Ampoi</w:t>
-      </w:r>
-      <w:proofErr w:type="spellEnd"/>
+        <w:t xml:space="preserve"> the river from </w:t>
+      </w:r>
       <w:r>
         <w:rPr>
           <w:sz w:val="20"/>
           <w:szCs w:val="20"/>
         </w:rPr>
-        <w:t xml:space="preserve">) </w:t>
+        <w:t xml:space="preserve">the </w:t>
       </w:r>
       <w:r>
         <w:rPr>
           <w:sz w:val="20"/>
           <w:szCs w:val="20"/>
         </w:rPr>
-        <w:t>is joining before the station and the river from south</w:t>
+        <w:t xml:space="preserve">west </w:t>
       </w:r>
       <w:r>
         <w:rPr>
           <w:sz w:val="20"/>
           <w:szCs w:val="20"/>
         </w:rPr>
-        <w:t xml:space="preserve"> (</w:t>
+        <w:t>(</w:t>
       </w:r>
       <w:proofErr w:type="spellStart"/>
       <w:r>
@@ -2842,7 +4083,7 @@
           <w:sz w:val="20"/>
           <w:szCs w:val="20"/>
         </w:rPr>
-        <w:t>Sebes</w:t>
+        <w:t>Ampoi</w:t>
       </w:r>
       <w:proofErr w:type="spellEnd"/>
       <w:r>
@@ -2850,58 +4091,149 @@
           <w:sz w:val="20"/>
           <w:szCs w:val="20"/>
         </w:rPr>
-        <w:t>)</w:t>
+        <w:t xml:space="preserve">) </w:t>
       </w:r>
       <w:r>
         <w:rPr>
           <w:sz w:val="20"/>
           <w:szCs w:val="20"/>
         </w:rPr>
-        <w:t xml:space="preserve"> is joining after the station. But both river</w:t>
+        <w:t>joins</w:t>
       </w:r>
       <w:r>
         <w:rPr>
           <w:sz w:val="20"/>
           <w:szCs w:val="20"/>
         </w:rPr>
-        <w:t>s</w:t>
+        <w:t xml:space="preserve"> before the station and the river from </w:t>
       </w:r>
       <w:r>
         <w:rPr>
           <w:sz w:val="20"/>
           <w:szCs w:val="20"/>
         </w:rPr>
-        <w:t xml:space="preserve"> </w:t>
+        <w:t>the s</w:t>
       </w:r>
       <w:r>
         <w:rPr>
           <w:sz w:val="20"/>
           <w:szCs w:val="20"/>
         </w:rPr>
-        <w:t xml:space="preserve">join into the same </w:t>
-      </w:r>
-      <w:proofErr w:type="gramStart"/>
+        <w:t>outh</w:t>
+      </w:r>
       <w:r>
         <w:rPr>
           <w:sz w:val="20"/>
           <w:szCs w:val="20"/>
         </w:rPr>
-        <w:t>3</w:t>
-      </w:r>
-      <w:proofErr w:type="gramEnd"/>
+        <w:t xml:space="preserve"> (</w:t>
+      </w:r>
+      <w:proofErr w:type="spellStart"/>
       <w:r>
         <w:rPr>
           <w:sz w:val="20"/>
           <w:szCs w:val="20"/>
         </w:rPr>
-        <w:t xml:space="preserve"> arcmin cell. Here the similarity of shapes algorithm decides in favor for leaving out both tributaries than including </w:t>
-      </w:r>
-      <w:proofErr w:type="gramStart"/>
+        <w:t>Sebes</w:t>
+      </w:r>
+      <w:proofErr w:type="spellEnd"/>
       <w:r>
         <w:rPr>
           <w:sz w:val="20"/>
           <w:szCs w:val="20"/>
         </w:rPr>
+        <w:t>)</w:t>
+      </w:r>
+      <w:r>
+        <w:rPr>
+          <w:sz w:val="20"/>
+          <w:szCs w:val="20"/>
+        </w:rPr>
+        <w:t xml:space="preserve"> </w:t>
+      </w:r>
+      <w:r>
+        <w:rPr>
+          <w:sz w:val="20"/>
+          <w:szCs w:val="20"/>
+        </w:rPr>
+        <w:t>joins</w:t>
+      </w:r>
+      <w:r>
+        <w:rPr>
+          <w:sz w:val="20"/>
+          <w:szCs w:val="20"/>
+        </w:rPr>
+        <w:t xml:space="preserve"> after the station. But both river</w:t>
+      </w:r>
+      <w:r>
+        <w:rPr>
+          <w:sz w:val="20"/>
+          <w:szCs w:val="20"/>
+        </w:rPr>
+        <w:t>s</w:t>
+      </w:r>
+      <w:r>
+        <w:rPr>
+          <w:sz w:val="20"/>
+          <w:szCs w:val="20"/>
+        </w:rPr>
+        <w:t xml:space="preserve"> </w:t>
+      </w:r>
+      <w:r>
+        <w:rPr>
+          <w:sz w:val="20"/>
+          <w:szCs w:val="20"/>
+        </w:rPr>
+        <w:t>join into the same 3 arcmin cell. Here</w:t>
+      </w:r>
+      <w:r>
+        <w:rPr>
+          <w:sz w:val="20"/>
+          <w:szCs w:val="20"/>
+        </w:rPr>
+        <w:t>,</w:t>
+      </w:r>
+      <w:r>
+        <w:rPr>
+          <w:sz w:val="20"/>
+          <w:szCs w:val="20"/>
+        </w:rPr>
+        <w:t xml:space="preserve"> the similarity of shapes algorithm decides in favor </w:t>
+      </w:r>
+      <w:r>
+        <w:rPr>
+          <w:sz w:val="20"/>
+          <w:szCs w:val="20"/>
+        </w:rPr>
+        <w:t>of</w:t>
+      </w:r>
+      <w:r>
+        <w:rPr>
+          <w:sz w:val="20"/>
+          <w:szCs w:val="20"/>
+        </w:rPr>
+        <w:t xml:space="preserve"> leaving out both tributaries </w:t>
+      </w:r>
+      <w:r>
+        <w:rPr>
+          <w:sz w:val="20"/>
+          <w:szCs w:val="20"/>
+        </w:rPr>
+        <w:t xml:space="preserve">rather </w:t>
+      </w:r>
+      <w:r>
+        <w:rPr>
+          <w:sz w:val="20"/>
+          <w:szCs w:val="20"/>
+        </w:rPr>
+        <w:t xml:space="preserve">than including </w:t>
+      </w:r>
+      <w:proofErr w:type="gramStart"/>
+      <w:r>
+        <w:rPr>
+          <w:sz w:val="20"/>
+          <w:szCs w:val="20"/>
+        </w:rPr>
         <w:t>both</w:t>
       </w:r>
       <w:proofErr w:type="gramEnd"/>
@@ -2916,6 +4248,8 @@
         <w:rPr>
           <w:b/>
           <w:bCs/>
+          <w:sz w:val="24"/>
+          <w:szCs w:val="24"/>
           <w:lang w:val="de-DE"/>
         </w:rPr>
       </w:pPr>
@@ -2923,39 +4257,71 @@
         <w:rPr>
           <w:b/>
           <w:bCs/>
+          <w:sz w:val="24"/>
+          <w:szCs w:val="24"/>
           <w:lang w:val="de-DE"/>
         </w:rPr>
         <w:lastRenderedPageBreak/>
         <w:t>EFAS</w:t>
       </w:r>
-    </w:p>
-    <w:p>
-      <w:pPr>
-        <w:rPr>
+      <w:r>
+        <w:rPr>
+          <w:b/>
+          <w:bCs/>
+          <w:sz w:val="24"/>
+          <w:szCs w:val="24"/>
           <w:lang w:val="de-DE"/>
         </w:rPr>
-      </w:pPr>
-    </w:p>
-    <w:p>
-      <w:pPr>
-        <w:rPr>
+        <w:t xml:space="preserve"> </w:t>
+      </w:r>
+      <w:proofErr w:type="spellStart"/>
+      <w:r>
+        <w:rPr>
+          <w:b/>
+          <w:bCs/>
+          <w:sz w:val="24"/>
+          <w:szCs w:val="24"/>
           <w:lang w:val="de-DE"/>
         </w:rPr>
-      </w:pPr>
-      <w:r>
+        <w:t>examples</w:t>
+      </w:r>
+      <w:proofErr w:type="spellEnd"/>
+    </w:p>
+    <w:p>
+      <w:pPr>
         <w:rPr>
           <w:lang w:val="de-DE"/>
         </w:rPr>
+      </w:pPr>
+    </w:p>
+    <w:p>
+      <w:pPr>
+        <w:rPr>
+          <w:b/>
+          <w:bCs/>
+          <w:lang w:val="de-DE"/>
+        </w:rPr>
+      </w:pPr>
+      <w:r>
+        <w:rPr>
+          <w:b/>
+          <w:bCs/>
+          <w:lang w:val="de-DE"/>
+        </w:rPr>
         <w:t>Station</w:t>
       </w:r>
       <w:r>
         <w:rPr>
+          <w:b/>
+          <w:bCs/>
           <w:lang w:val="de-DE"/>
         </w:rPr>
         <w:t xml:space="preserve"> 660</w:t>
       </w:r>
       <w:r>
         <w:rPr>
+          <w:b/>
+          <w:bCs/>
           <w:lang w:val="de-DE"/>
         </w:rPr>
         <w:t xml:space="preserve">, </w:t>
@@ -2963,6 +4329,8 @@
       <w:proofErr w:type="spellStart"/>
       <w:r>
         <w:rPr>
+          <w:b/>
+          <w:bCs/>
           <w:lang w:val="de-DE"/>
         </w:rPr>
         <w:t>Koros</w:t>
@@ -2970,6 +4338,8 @@
       <w:proofErr w:type="spellEnd"/>
       <w:r>
         <w:rPr>
+          <w:b/>
+          <w:bCs/>
           <w:lang w:val="de-DE"/>
         </w:rPr>
         <w:t xml:space="preserve"> - Bekes, </w:t>
@@ -2977,6 +4347,8 @@
       <w:proofErr w:type="spellStart"/>
       <w:r>
         <w:rPr>
+          <w:b/>
+          <w:bCs/>
           <w:lang w:val="de-DE"/>
         </w:rPr>
         <w:t>Hungary</w:t>
@@ -2997,6 +4369,9 @@
         </w:rPr>
       </w:pPr>
       <w:r>
+        <w:rPr>
+          <w:noProof/>
+        </w:rPr>
         <w:drawing>
           <wp:inline distT="0" distB="0" distL="0" distR="0" wp14:anchorId="17782542" wp14:editId="7424114B">
             <wp:extent cx="3549647" cy="1892411"/>
@@ -3035,7 +4410,17 @@
       </w:r>
     </w:p>
     <w:p>
-      <w:r>
+      <w:pPr>
+        <w:rPr>
+          <w:lang w:val="de-DE"/>
+        </w:rPr>
+      </w:pPr>
+    </w:p>
+    <w:p>
+      <w:r>
+        <w:rPr>
+          <w:noProof/>
+        </w:rPr>
         <w:drawing>
           <wp:inline distT="0" distB="0" distL="0" distR="0" wp14:anchorId="5A91F524" wp14:editId="40FAD251">
             <wp:extent cx="3542223" cy="1948070"/>
@@ -3080,6 +4465,9 @@
         </w:drawing>
       </w:r>
       <w:r>
+        <w:rPr>
+          <w:noProof/>
+        </w:rPr>
         <w:drawing>
           <wp:inline distT="0" distB="0" distL="0" distR="0" wp14:anchorId="103D17BD" wp14:editId="2EF9291E">
             <wp:extent cx="3615055" cy="2352629"/>
@@ -3118,48 +4506,40 @@
       </w:r>
     </w:p>
     <w:p>
-      <w:r>
+      <w:pPr>
+        <w:ind w:left="720" w:hanging="720"/>
+        <w:rPr>
+          <w:sz w:val="20"/>
+          <w:szCs w:val="20"/>
+        </w:rPr>
+      </w:pPr>
+      <w:r>
+        <w:rPr>
+          <w:sz w:val="20"/>
+          <w:szCs w:val="20"/>
+        </w:rPr>
         <w:t xml:space="preserve">Fig </w:t>
       </w:r>
       <w:r>
+        <w:rPr>
+          <w:sz w:val="20"/>
+          <w:szCs w:val="20"/>
+        </w:rPr>
         <w:t>6</w:t>
       </w:r>
       <w:r>
-        <w:t xml:space="preserve">: Station </w:t>
-      </w:r>
-      <w:r>
-        <w:t>660, Koros</w:t>
-      </w:r>
-      <w:r>
-        <w:t xml:space="preserve"> -</w:t>
-      </w:r>
-      <w:r>
-        <w:t xml:space="preserve"> Bekes, Hungary</w:t>
-      </w:r>
-      <w:r>
-        <w:t xml:space="preserve">. The EFAS station location (shapefile in pink) includes </w:t>
-      </w:r>
-      <w:r>
-        <w:t xml:space="preserve">much more than the new calculated station location. </w:t>
-      </w:r>
-      <w:r>
-        <w:t xml:space="preserve">The black outline is the </w:t>
-      </w:r>
-      <w:proofErr w:type="gramStart"/>
-      <w:r>
-        <w:t>3</w:t>
-      </w:r>
-      <w:proofErr w:type="gramEnd"/>
-      <w:r>
-        <w:t xml:space="preserve"> arcsec basin. It seems that the </w:t>
-      </w:r>
-      <w:proofErr w:type="gramStart"/>
-      <w:r>
-        <w:t>1</w:t>
-      </w:r>
-      <w:proofErr w:type="gramEnd"/>
-      <w:r>
-        <w:t xml:space="preserve"> arcmin is corrected and does not include the north-eastern part. But the station in Bekes, does not include the rivers in the West and North-West.</w:t>
+        <w:rPr>
+          <w:sz w:val="20"/>
+          <w:szCs w:val="20"/>
+        </w:rPr>
+        <w:t xml:space="preserve">: Station 660, Koros - Bekes, Hungary. The EFAS station location (shapefile in pink) includes </w:t>
+      </w:r>
+      <w:r>
+        <w:rPr>
+          <w:sz w:val="20"/>
+          <w:szCs w:val="20"/>
+        </w:rPr>
+        <w:t>much more than the new calculated station location. The black outline is the 3 arcsec basin. It seems that the 1 arcmin is corrected and does not include the north-eastern part. But the station in Bekes, does not include the rivers in the West and North-West.</w:t>
       </w:r>
     </w:p>
     <w:p/>
@@ -3172,24 +4552,49 @@
       </w:r>
     </w:p>
     <w:p>
-      <w:r>
+      <w:pPr>
+        <w:rPr>
+          <w:b/>
+          <w:bCs/>
+        </w:rPr>
+      </w:pPr>
+      <w:r>
+        <w:rPr>
+          <w:b/>
+          <w:bCs/>
+        </w:rPr>
         <w:lastRenderedPageBreak/>
         <w:t xml:space="preserve">Station </w:t>
       </w:r>
       <w:r>
+        <w:rPr>
+          <w:b/>
+          <w:bCs/>
+        </w:rPr>
         <w:t>263</w:t>
       </w:r>
       <w:r>
+        <w:rPr>
+          <w:b/>
+          <w:bCs/>
+        </w:rPr>
         <w:t xml:space="preserve">, Danube - </w:t>
       </w:r>
       <w:proofErr w:type="spellStart"/>
       <w:r>
+        <w:rPr>
+          <w:b/>
+          <w:bCs/>
+        </w:rPr>
         <w:t>Bajina_Bata</w:t>
       </w:r>
       <w:proofErr w:type="spellEnd"/>
     </w:p>
     <w:p>
       <w:r>
+        <w:rPr>
+          <w:noProof/>
+        </w:rPr>
         <w:drawing>
           <wp:inline distT="0" distB="0" distL="0" distR="0" wp14:anchorId="15E8EA27" wp14:editId="2E76CA05">
             <wp:extent cx="5731510" cy="3354070"/>
@@ -3231,6 +4636,9 @@
     <w:p/>
     <w:p>
       <w:r>
+        <w:rPr>
+          <w:noProof/>
+        </w:rPr>
         <w:drawing>
           <wp:inline distT="0" distB="0" distL="0" distR="0" wp14:anchorId="3395D78E" wp14:editId="59F2BFE7">
             <wp:extent cx="5731510" cy="2168525"/>
@@ -3272,6 +4680,7 @@
     <w:p/>
     <w:p>
       <w:pPr>
+        <w:ind w:left="720" w:hanging="720"/>
         <w:rPr>
           <w:sz w:val="20"/>
           <w:szCs w:val="20"/>
@@ -3282,37 +4691,30 @@
           <w:sz w:val="20"/>
           <w:szCs w:val="20"/>
         </w:rPr>
-        <w:t xml:space="preserve">Fig 7: </w:t>
-      </w:r>
+        <w:t xml:space="preserve">Fig 7: Station 263, Danube - </w:t>
+      </w:r>
+      <w:proofErr w:type="spellStart"/>
       <w:r>
         <w:rPr>
           <w:sz w:val="20"/>
           <w:szCs w:val="20"/>
         </w:rPr>
-        <w:t xml:space="preserve">Station 263, Danube - </w:t>
-      </w:r>
-      <w:proofErr w:type="spellStart"/>
+        <w:t>Bajina_Bata</w:t>
+      </w:r>
+      <w:proofErr w:type="spellEnd"/>
       <w:r>
         <w:rPr>
           <w:sz w:val="20"/>
           <w:szCs w:val="20"/>
         </w:rPr>
-        <w:t>Bajina_Bata</w:t>
-      </w:r>
-      <w:proofErr w:type="spellEnd"/>
+        <w:t xml:space="preserve">. The EFAS station basin includes the river which joins downstream of the station </w:t>
+      </w:r>
+      <w:proofErr w:type="gramStart"/>
       <w:r>
         <w:rPr>
           <w:sz w:val="20"/>
           <w:szCs w:val="20"/>
         </w:rPr>
-        <w:t xml:space="preserve">. The EFAS station basin includes the river which joins downstream of the station </w:t>
-      </w:r>
-      <w:proofErr w:type="gramStart"/>
-      <w:r>
-        <w:rPr>
-          <w:sz w:val="20"/>
-          <w:szCs w:val="20"/>
-        </w:rPr>
         <w:t>location</w:t>
       </w:r>
       <w:proofErr w:type="gramEnd"/>
@@ -3331,13 +4733,130 @@
           <w:b/>
           <w:bCs/>
         </w:rPr>
+        <w:br w:type="page"/>
+      </w:r>
+    </w:p>
+    <w:p>
+      <w:pPr>
+        <w:rPr>
+          <w:b/>
+          <w:bCs/>
+        </w:rPr>
+      </w:pPr>
+      <w:r>
+        <w:rPr>
+          <w:b/>
+          <w:bCs/>
+        </w:rPr>
+        <w:lastRenderedPageBreak/>
         <w:t>Summary</w:t>
       </w:r>
-      <w:r>
-        <w:rPr>
-          <w:b/>
-          <w:bCs/>
-        </w:rPr>
+    </w:p>
+    <w:p>
+      <w:pPr>
+        <w:rPr>
+          <w:b/>
+          <w:bCs/>
+        </w:rPr>
+      </w:pPr>
+    </w:p>
+    <w:p>
+      <w:r>
+        <w:t xml:space="preserve">The </w:t>
+      </w:r>
+      <w:proofErr w:type="spellStart"/>
+      <w:r>
+        <w:t>Glofas</w:t>
+      </w:r>
+      <w:proofErr w:type="spellEnd"/>
+      <w:r>
+        <w:t xml:space="preserve"> and </w:t>
+      </w:r>
+      <w:proofErr w:type="spellStart"/>
+      <w:r>
+        <w:t>E</w:t>
+      </w:r>
+      <w:r>
+        <w:t>f</w:t>
+      </w:r>
+      <w:r>
+        <w:t>as</w:t>
+      </w:r>
+      <w:proofErr w:type="spellEnd"/>
+      <w:r>
+        <w:t xml:space="preserve"> stations are already </w:t>
+      </w:r>
+      <w:r>
+        <w:t>in a good shape. It seems many stations are shifted to the right (in terms of – fitting to the network resolution of 1 arcmin or 3 arcmins).</w:t>
+      </w:r>
+    </w:p>
+    <w:p>
+      <w:r>
+        <w:t xml:space="preserve">There are only a few stations which can be corrected and for one station you cannot avoid an error (station 559 </w:t>
+      </w:r>
+      <w:proofErr w:type="spellStart"/>
+      <w:r>
+        <w:t>Glofas</w:t>
+      </w:r>
+      <w:proofErr w:type="spellEnd"/>
+      <w:r>
+        <w:t>) as two rivers joins at the same 3 arcmin grid cell and only one belongs to the station basin. The only way to change this, is to change the LDD.</w:t>
+      </w:r>
+    </w:p>
+    <w:p/>
+    <w:p>
+      <w:r>
+        <w:t xml:space="preserve">For </w:t>
+      </w:r>
+      <w:proofErr w:type="spellStart"/>
+      <w:r>
+        <w:t>Glofas</w:t>
+      </w:r>
+      <w:proofErr w:type="spellEnd"/>
+      <w:r>
+        <w:t xml:space="preserve"> </w:t>
+      </w:r>
+      <w:r>
+        <w:t>6</w:t>
+      </w:r>
+      <w:r>
+        <w:t xml:space="preserve"> stations with changes (</w:t>
+      </w:r>
+      <w:r>
+        <w:t xml:space="preserve">442, </w:t>
+      </w:r>
+      <w:r>
+        <w:t>517, 551, 559, 599, 615)</w:t>
+      </w:r>
+    </w:p>
+    <w:p/>
+    <w:p>
+      <w:r>
+        <w:t>For EFAS</w:t>
+      </w:r>
+      <w:r>
+        <w:t xml:space="preserve"> we found </w:t>
+      </w:r>
+      <w:r>
+        <w:t>9</w:t>
+      </w:r>
+      <w:r>
+        <w:t xml:space="preserve"> stations with major changes (</w:t>
+      </w:r>
+      <w:r>
+        <w:t>181, 247, 263, 457, 460, 657, 660, 676, 713</w:t>
+      </w:r>
+      <w:r>
+        <w:t>)</w:t>
+      </w:r>
+    </w:p>
+    <w:p>
+      <w:r>
+        <w:t xml:space="preserve"> </w:t>
+      </w:r>
+    </w:p>
+    <w:p>
+      <w:r>
         <w:br w:type="page"/>
       </w:r>
     </w:p>
@@ -3568,19 +5087,7 @@
         <w:rPr>
           <w:rStyle w:val="mixed-citation"/>
         </w:rPr>
-        <w:t>. Res., 55, 5053–5073</w:t>
-      </w:r>
-      <w:r>
-        <w:rPr>
-          <w:rStyle w:val="mixed-citation"/>
-        </w:rPr>
-        <w:t>, 2019</w:t>
-      </w:r>
-      <w:r>
-        <w:rPr>
-          <w:rStyle w:val="mixed-citation"/>
-        </w:rPr>
-        <w:t xml:space="preserve">, </w:t>
+        <w:t xml:space="preserve">. Res., 55, 5053–5073, 2019, </w:t>
       </w:r>
       <w:hyperlink r:id="rId24" w:history="1">
         <w:r>
@@ -4463,7 +5970,6 @@
   <w:style w:type="character" w:default="1" w:styleId="DefaultParagraphFont">
     <w:name w:val="Default Paragraph Font"/>
     <w:uiPriority w:val="1"/>
-    <w:semiHidden/>
     <w:unhideWhenUsed/>
   </w:style>
   <w:style w:type="table" w:default="1" w:styleId="TableNormal">

</xml_diff>